<commit_message>
Completing and Saving the Weekly Documentation
</commit_message>
<xml_diff>
--- a/Group4AssignmentDocumentationWeek3.docx
+++ b/Group4AssignmentDocumentationWeek3.docx
@@ -189,28 +189,13 @@
         <w:t xml:space="preserve"> </w:t>
       </w:r>
       <w:r>
-        <w:rPr>
-          <w:rFonts w:asciiTheme="majorHAnsi" w:hAnsiTheme="majorHAnsi" w:cstheme="majorHAnsi"/>
-        </w:rPr>
-        <w:t>–</w:t>
-      </w:r>
-      <w:r>
-        <w:rPr>
-          <w:rFonts w:asciiTheme="majorHAnsi" w:hAnsiTheme="majorHAnsi" w:cstheme="majorHAnsi"/>
-        </w:rPr>
-        <w:t xml:space="preserve"> </w:t>
-      </w:r>
-      <w:r>
-        <w:rPr>
-          <w:rFonts w:asciiTheme="majorHAnsi" w:hAnsiTheme="majorHAnsi" w:cstheme="majorHAnsi"/>
-        </w:rPr>
+        <w:t xml:space="preserve">– </w:t>
+      </w:r>
+      <w:r>
         <w:t xml:space="preserve">Christopher </w:t>
       </w:r>
       <w:proofErr w:type="spellStart"/>
       <w:r>
-        <w:rPr>
-          <w:rFonts w:asciiTheme="majorHAnsi" w:hAnsiTheme="majorHAnsi" w:cstheme="majorHAnsi"/>
-        </w:rPr>
         <w:t>Rodela</w:t>
       </w:r>
       <w:proofErr w:type="spellEnd"/>
@@ -289,7 +274,7 @@
           <w:color w:val="568278"/>
           <w:sz w:val="32"/>
         </w:rPr>
-        <w:t>0</w:t>
+        <w:t>1</w:t>
       </w:r>
       <w:r>
         <w:rPr>
@@ -584,6 +569,614 @@
                 <w:sz w:val="18"/>
               </w:rPr>
             </w:pPr>
+            <w:r>
+              <w:rPr>
+                <w:rFonts w:ascii="Century Gothic" w:hAnsi="Century Gothic"/>
+                <w:color w:val="000000"/>
+                <w:sz w:val="18"/>
+              </w:rPr>
+              <w:t>2/1/2023</w:t>
+            </w:r>
+          </w:p>
+        </w:tc>
+        <w:tc>
+          <w:tcPr>
+            <w:tcW w:w="1212" w:type="dxa"/>
+            <w:tcBorders>
+              <w:top w:val="single" w:sz="4" w:space="0" w:color="A6A6A6"/>
+              <w:left w:val="single" w:sz="4" w:space="0" w:color="A6A6A6"/>
+              <w:bottom w:val="single" w:sz="4" w:space="0" w:color="A6A6A6"/>
+              <w:right w:val="single" w:sz="4" w:space="0" w:color="A6A6A6"/>
+            </w:tcBorders>
+            <w:tcMar>
+              <w:top w:w="0" w:type="dxa"/>
+              <w:left w:w="108" w:type="dxa"/>
+              <w:bottom w:w="0" w:type="dxa"/>
+              <w:right w:w="108" w:type="dxa"/>
+            </w:tcMar>
+            <w:vAlign w:val="center"/>
+          </w:tcPr>
+          <w:p>
+            <w:pPr>
+              <w:pStyle w:val="TableText"/>
+              <w:jc w:val="center"/>
+              <w:rPr>
+                <w:rFonts w:ascii="Century Gothic" w:hAnsi="Century Gothic"/>
+                <w:color w:val="000000"/>
+                <w:sz w:val="18"/>
+              </w:rPr>
+            </w:pPr>
+            <w:r>
+              <w:rPr>
+                <w:rFonts w:ascii="Century Gothic" w:hAnsi="Century Gothic"/>
+                <w:color w:val="000000"/>
+                <w:sz w:val="18"/>
+              </w:rPr>
+              <w:t>0.0.1</w:t>
+            </w:r>
+          </w:p>
+        </w:tc>
+        <w:tc>
+          <w:tcPr>
+            <w:tcW w:w="4929" w:type="dxa"/>
+            <w:tcBorders>
+              <w:top w:val="single" w:sz="4" w:space="0" w:color="A6A6A6"/>
+              <w:left w:val="single" w:sz="4" w:space="0" w:color="A6A6A6"/>
+              <w:bottom w:val="single" w:sz="4" w:space="0" w:color="A6A6A6"/>
+              <w:right w:val="single" w:sz="4" w:space="0" w:color="A6A6A6"/>
+            </w:tcBorders>
+            <w:tcMar>
+              <w:top w:w="0" w:type="dxa"/>
+              <w:left w:w="108" w:type="dxa"/>
+              <w:bottom w:w="0" w:type="dxa"/>
+              <w:right w:w="108" w:type="dxa"/>
+            </w:tcMar>
+            <w:vAlign w:val="center"/>
+          </w:tcPr>
+          <w:p>
+            <w:pPr>
+              <w:pStyle w:val="TableText"/>
+              <w:rPr>
+                <w:rFonts w:ascii="Century Gothic" w:hAnsi="Century Gothic"/>
+                <w:color w:val="000000"/>
+                <w:sz w:val="18"/>
+              </w:rPr>
+            </w:pPr>
+            <w:r>
+              <w:rPr>
+                <w:rFonts w:ascii="Century Gothic" w:hAnsi="Century Gothic"/>
+                <w:color w:val="000000"/>
+                <w:sz w:val="18"/>
+              </w:rPr>
+              <w:t>Initial merging of individual code</w:t>
+            </w:r>
+          </w:p>
+        </w:tc>
+        <w:tc>
+          <w:tcPr>
+            <w:tcW w:w="2611" w:type="dxa"/>
+            <w:tcBorders>
+              <w:top w:val="single" w:sz="4" w:space="0" w:color="A6A6A6"/>
+              <w:left w:val="single" w:sz="4" w:space="0" w:color="A6A6A6"/>
+              <w:bottom w:val="single" w:sz="4" w:space="0" w:color="A6A6A6"/>
+              <w:right w:val="single" w:sz="4" w:space="0" w:color="A6A6A6"/>
+            </w:tcBorders>
+            <w:tcMar>
+              <w:top w:w="0" w:type="dxa"/>
+              <w:left w:w="108" w:type="dxa"/>
+              <w:bottom w:w="0" w:type="dxa"/>
+              <w:right w:w="108" w:type="dxa"/>
+            </w:tcMar>
+            <w:vAlign w:val="center"/>
+          </w:tcPr>
+          <w:p>
+            <w:pPr>
+              <w:pStyle w:val="TableText"/>
+              <w:rPr>
+                <w:rFonts w:ascii="Century Gothic" w:hAnsi="Century Gothic"/>
+                <w:color w:val="000000"/>
+                <w:sz w:val="18"/>
+              </w:rPr>
+            </w:pPr>
+            <w:r>
+              <w:rPr>
+                <w:rFonts w:ascii="Century Gothic" w:hAnsi="Century Gothic"/>
+                <w:color w:val="000000"/>
+                <w:sz w:val="18"/>
+              </w:rPr>
+              <w:t>Jacob Wiles</w:t>
+            </w:r>
+          </w:p>
+        </w:tc>
+      </w:tr>
+      <w:tr>
+        <w:trPr>
+          <w:cantSplit/>
+          <w:trHeight w:val="403"/>
+        </w:trPr>
+        <w:tc>
+          <w:tcPr>
+            <w:tcW w:w="1940" w:type="dxa"/>
+            <w:tcBorders>
+              <w:top w:val="single" w:sz="4" w:space="0" w:color="A6A6A6"/>
+              <w:left w:val="single" w:sz="4" w:space="0" w:color="A6A6A6"/>
+              <w:bottom w:val="single" w:sz="4" w:space="0" w:color="A6A6A6"/>
+              <w:right w:val="single" w:sz="4" w:space="0" w:color="A6A6A6"/>
+            </w:tcBorders>
+            <w:tcMar>
+              <w:top w:w="0" w:type="dxa"/>
+              <w:left w:w="108" w:type="dxa"/>
+              <w:bottom w:w="0" w:type="dxa"/>
+              <w:right w:w="108" w:type="dxa"/>
+            </w:tcMar>
+            <w:vAlign w:val="center"/>
+          </w:tcPr>
+          <w:p>
+            <w:pPr>
+              <w:pStyle w:val="TableText"/>
+              <w:jc w:val="center"/>
+              <w:rPr>
+                <w:rFonts w:ascii="Century Gothic" w:hAnsi="Century Gothic"/>
+                <w:color w:val="000000"/>
+                <w:sz w:val="18"/>
+              </w:rPr>
+            </w:pPr>
+            <w:r>
+              <w:rPr>
+                <w:rFonts w:ascii="Century Gothic" w:hAnsi="Century Gothic"/>
+                <w:color w:val="000000"/>
+                <w:sz w:val="18"/>
+              </w:rPr>
+              <w:t>2/1/2023</w:t>
+            </w:r>
+          </w:p>
+        </w:tc>
+        <w:tc>
+          <w:tcPr>
+            <w:tcW w:w="1212" w:type="dxa"/>
+            <w:tcBorders>
+              <w:top w:val="single" w:sz="4" w:space="0" w:color="A6A6A6"/>
+              <w:left w:val="single" w:sz="4" w:space="0" w:color="A6A6A6"/>
+              <w:bottom w:val="single" w:sz="4" w:space="0" w:color="A6A6A6"/>
+              <w:right w:val="single" w:sz="4" w:space="0" w:color="A6A6A6"/>
+            </w:tcBorders>
+            <w:tcMar>
+              <w:top w:w="0" w:type="dxa"/>
+              <w:left w:w="108" w:type="dxa"/>
+              <w:bottom w:w="0" w:type="dxa"/>
+              <w:right w:w="108" w:type="dxa"/>
+            </w:tcMar>
+            <w:vAlign w:val="center"/>
+          </w:tcPr>
+          <w:p>
+            <w:pPr>
+              <w:pStyle w:val="TableText"/>
+              <w:jc w:val="center"/>
+              <w:rPr>
+                <w:rFonts w:ascii="Century Gothic" w:hAnsi="Century Gothic"/>
+                <w:color w:val="000000"/>
+                <w:sz w:val="18"/>
+              </w:rPr>
+            </w:pPr>
+            <w:r>
+              <w:rPr>
+                <w:rFonts w:ascii="Century Gothic" w:hAnsi="Century Gothic"/>
+                <w:color w:val="000000"/>
+                <w:sz w:val="18"/>
+              </w:rPr>
+              <w:t>0.0.2</w:t>
+            </w:r>
+          </w:p>
+        </w:tc>
+        <w:tc>
+          <w:tcPr>
+            <w:tcW w:w="4929" w:type="dxa"/>
+            <w:tcBorders>
+              <w:top w:val="single" w:sz="4" w:space="0" w:color="A6A6A6"/>
+              <w:left w:val="single" w:sz="4" w:space="0" w:color="A6A6A6"/>
+              <w:bottom w:val="single" w:sz="4" w:space="0" w:color="A6A6A6"/>
+              <w:right w:val="single" w:sz="4" w:space="0" w:color="A6A6A6"/>
+            </w:tcBorders>
+            <w:tcMar>
+              <w:top w:w="0" w:type="dxa"/>
+              <w:left w:w="108" w:type="dxa"/>
+              <w:bottom w:w="0" w:type="dxa"/>
+              <w:right w:w="108" w:type="dxa"/>
+            </w:tcMar>
+            <w:vAlign w:val="center"/>
+          </w:tcPr>
+          <w:p>
+            <w:pPr>
+              <w:pStyle w:val="TableText"/>
+              <w:rPr>
+                <w:rFonts w:ascii="Century Gothic" w:hAnsi="Century Gothic"/>
+                <w:color w:val="000000"/>
+                <w:sz w:val="18"/>
+              </w:rPr>
+            </w:pPr>
+            <w:r>
+              <w:rPr>
+                <w:rFonts w:ascii="Century Gothic" w:hAnsi="Century Gothic"/>
+                <w:color w:val="000000"/>
+                <w:sz w:val="18"/>
+              </w:rPr>
+              <w:t>Fixing merged code to behave as intended</w:t>
+            </w:r>
+          </w:p>
+        </w:tc>
+        <w:tc>
+          <w:tcPr>
+            <w:tcW w:w="2611" w:type="dxa"/>
+            <w:tcBorders>
+              <w:top w:val="single" w:sz="4" w:space="0" w:color="A6A6A6"/>
+              <w:left w:val="single" w:sz="4" w:space="0" w:color="A6A6A6"/>
+              <w:bottom w:val="single" w:sz="4" w:space="0" w:color="A6A6A6"/>
+              <w:right w:val="single" w:sz="4" w:space="0" w:color="A6A6A6"/>
+            </w:tcBorders>
+            <w:tcMar>
+              <w:top w:w="0" w:type="dxa"/>
+              <w:left w:w="108" w:type="dxa"/>
+              <w:bottom w:w="0" w:type="dxa"/>
+              <w:right w:w="108" w:type="dxa"/>
+            </w:tcMar>
+            <w:vAlign w:val="center"/>
+          </w:tcPr>
+          <w:p>
+            <w:pPr>
+              <w:pStyle w:val="TableText"/>
+              <w:rPr>
+                <w:rFonts w:ascii="Century Gothic" w:hAnsi="Century Gothic"/>
+                <w:color w:val="000000"/>
+                <w:sz w:val="18"/>
+              </w:rPr>
+            </w:pPr>
+            <w:r>
+              <w:rPr>
+                <w:rFonts w:ascii="Century Gothic" w:hAnsi="Century Gothic"/>
+                <w:color w:val="000000"/>
+                <w:sz w:val="18"/>
+              </w:rPr>
+              <w:t>Jacob Wiles</w:t>
+            </w:r>
+          </w:p>
+        </w:tc>
+      </w:tr>
+      <w:tr>
+        <w:trPr>
+          <w:cantSplit/>
+          <w:trHeight w:val="403"/>
+        </w:trPr>
+        <w:tc>
+          <w:tcPr>
+            <w:tcW w:w="1940" w:type="dxa"/>
+            <w:tcBorders>
+              <w:top w:val="single" w:sz="4" w:space="0" w:color="A6A6A6"/>
+              <w:left w:val="single" w:sz="4" w:space="0" w:color="A6A6A6"/>
+              <w:bottom w:val="single" w:sz="4" w:space="0" w:color="A6A6A6"/>
+              <w:right w:val="single" w:sz="4" w:space="0" w:color="A6A6A6"/>
+            </w:tcBorders>
+            <w:tcMar>
+              <w:top w:w="0" w:type="dxa"/>
+              <w:left w:w="108" w:type="dxa"/>
+              <w:bottom w:w="0" w:type="dxa"/>
+              <w:right w:w="108" w:type="dxa"/>
+            </w:tcMar>
+            <w:vAlign w:val="center"/>
+          </w:tcPr>
+          <w:p>
+            <w:pPr>
+              <w:pStyle w:val="TableText"/>
+              <w:jc w:val="center"/>
+              <w:rPr>
+                <w:rFonts w:ascii="Century Gothic" w:hAnsi="Century Gothic"/>
+                <w:color w:val="000000"/>
+                <w:sz w:val="18"/>
+              </w:rPr>
+            </w:pPr>
+            <w:r>
+              <w:rPr>
+                <w:rFonts w:ascii="Century Gothic" w:hAnsi="Century Gothic"/>
+                <w:color w:val="000000"/>
+                <w:sz w:val="18"/>
+              </w:rPr>
+              <w:t>2/1/2023</w:t>
+            </w:r>
+          </w:p>
+        </w:tc>
+        <w:tc>
+          <w:tcPr>
+            <w:tcW w:w="1212" w:type="dxa"/>
+            <w:tcBorders>
+              <w:top w:val="single" w:sz="4" w:space="0" w:color="A6A6A6"/>
+              <w:left w:val="single" w:sz="4" w:space="0" w:color="A6A6A6"/>
+              <w:bottom w:val="single" w:sz="4" w:space="0" w:color="A6A6A6"/>
+              <w:right w:val="single" w:sz="4" w:space="0" w:color="A6A6A6"/>
+            </w:tcBorders>
+            <w:tcMar>
+              <w:top w:w="0" w:type="dxa"/>
+              <w:left w:w="108" w:type="dxa"/>
+              <w:bottom w:w="0" w:type="dxa"/>
+              <w:right w:w="108" w:type="dxa"/>
+            </w:tcMar>
+            <w:vAlign w:val="center"/>
+          </w:tcPr>
+          <w:p>
+            <w:pPr>
+              <w:pStyle w:val="TableText"/>
+              <w:jc w:val="center"/>
+              <w:rPr>
+                <w:rFonts w:ascii="Century Gothic" w:hAnsi="Century Gothic"/>
+                <w:color w:val="000000"/>
+                <w:sz w:val="18"/>
+              </w:rPr>
+            </w:pPr>
+            <w:r>
+              <w:rPr>
+                <w:rFonts w:ascii="Century Gothic" w:hAnsi="Century Gothic"/>
+                <w:color w:val="000000"/>
+                <w:sz w:val="18"/>
+              </w:rPr>
+              <w:t>0.0.3</w:t>
+            </w:r>
+          </w:p>
+        </w:tc>
+        <w:tc>
+          <w:tcPr>
+            <w:tcW w:w="4929" w:type="dxa"/>
+            <w:tcBorders>
+              <w:top w:val="single" w:sz="4" w:space="0" w:color="A6A6A6"/>
+              <w:left w:val="single" w:sz="4" w:space="0" w:color="A6A6A6"/>
+              <w:bottom w:val="single" w:sz="4" w:space="0" w:color="A6A6A6"/>
+              <w:right w:val="single" w:sz="4" w:space="0" w:color="A6A6A6"/>
+            </w:tcBorders>
+            <w:tcMar>
+              <w:top w:w="0" w:type="dxa"/>
+              <w:left w:w="108" w:type="dxa"/>
+              <w:bottom w:w="0" w:type="dxa"/>
+              <w:right w:w="108" w:type="dxa"/>
+            </w:tcMar>
+            <w:vAlign w:val="center"/>
+          </w:tcPr>
+          <w:p>
+            <w:pPr>
+              <w:pStyle w:val="TableText"/>
+              <w:rPr>
+                <w:rFonts w:ascii="Century Gothic" w:hAnsi="Century Gothic"/>
+                <w:color w:val="000000"/>
+                <w:sz w:val="18"/>
+              </w:rPr>
+            </w:pPr>
+            <w:r>
+              <w:rPr>
+                <w:rFonts w:ascii="Century Gothic" w:hAnsi="Century Gothic"/>
+                <w:color w:val="000000"/>
+                <w:sz w:val="18"/>
+              </w:rPr>
+              <w:t>Fixing bugs and reformatting the UX and UI</w:t>
+            </w:r>
+          </w:p>
+        </w:tc>
+        <w:tc>
+          <w:tcPr>
+            <w:tcW w:w="2611" w:type="dxa"/>
+            <w:tcBorders>
+              <w:top w:val="single" w:sz="4" w:space="0" w:color="A6A6A6"/>
+              <w:left w:val="single" w:sz="4" w:space="0" w:color="A6A6A6"/>
+              <w:bottom w:val="single" w:sz="4" w:space="0" w:color="A6A6A6"/>
+              <w:right w:val="single" w:sz="4" w:space="0" w:color="A6A6A6"/>
+            </w:tcBorders>
+            <w:tcMar>
+              <w:top w:w="0" w:type="dxa"/>
+              <w:left w:w="108" w:type="dxa"/>
+              <w:bottom w:w="0" w:type="dxa"/>
+              <w:right w:w="108" w:type="dxa"/>
+            </w:tcMar>
+            <w:vAlign w:val="center"/>
+          </w:tcPr>
+          <w:p>
+            <w:pPr>
+              <w:pStyle w:val="TableText"/>
+              <w:rPr>
+                <w:rFonts w:ascii="Century Gothic" w:hAnsi="Century Gothic"/>
+                <w:color w:val="000000"/>
+                <w:sz w:val="18"/>
+              </w:rPr>
+            </w:pPr>
+            <w:r>
+              <w:rPr>
+                <w:rFonts w:ascii="Century Gothic" w:hAnsi="Century Gothic"/>
+                <w:color w:val="000000"/>
+                <w:sz w:val="18"/>
+              </w:rPr>
+              <w:t>Jacob Wiles</w:t>
+            </w:r>
+          </w:p>
+        </w:tc>
+      </w:tr>
+      <w:tr>
+        <w:trPr>
+          <w:cantSplit/>
+          <w:trHeight w:val="433"/>
+        </w:trPr>
+        <w:tc>
+          <w:tcPr>
+            <w:tcW w:w="1940" w:type="dxa"/>
+            <w:tcBorders>
+              <w:top w:val="single" w:sz="4" w:space="0" w:color="A6A6A6"/>
+              <w:left w:val="single" w:sz="4" w:space="0" w:color="A6A6A6"/>
+              <w:bottom w:val="single" w:sz="4" w:space="0" w:color="A6A6A6"/>
+              <w:right w:val="single" w:sz="4" w:space="0" w:color="A6A6A6"/>
+            </w:tcBorders>
+            <w:tcMar>
+              <w:top w:w="0" w:type="dxa"/>
+              <w:left w:w="108" w:type="dxa"/>
+              <w:bottom w:w="0" w:type="dxa"/>
+              <w:right w:w="108" w:type="dxa"/>
+            </w:tcMar>
+            <w:vAlign w:val="center"/>
+          </w:tcPr>
+          <w:p>
+            <w:pPr>
+              <w:pStyle w:val="TableText"/>
+              <w:jc w:val="center"/>
+              <w:rPr>
+                <w:rFonts w:ascii="Century Gothic" w:hAnsi="Century Gothic"/>
+                <w:color w:val="000000"/>
+                <w:sz w:val="18"/>
+              </w:rPr>
+            </w:pPr>
+            <w:r>
+              <w:rPr>
+                <w:rFonts w:ascii="Century Gothic" w:hAnsi="Century Gothic"/>
+                <w:color w:val="000000"/>
+                <w:sz w:val="18"/>
+              </w:rPr>
+              <w:t>2/1/2023</w:t>
+            </w:r>
+          </w:p>
+        </w:tc>
+        <w:tc>
+          <w:tcPr>
+            <w:tcW w:w="1212" w:type="dxa"/>
+            <w:tcBorders>
+              <w:top w:val="single" w:sz="4" w:space="0" w:color="A6A6A6"/>
+              <w:left w:val="single" w:sz="4" w:space="0" w:color="A6A6A6"/>
+              <w:bottom w:val="single" w:sz="4" w:space="0" w:color="A6A6A6"/>
+              <w:right w:val="single" w:sz="4" w:space="0" w:color="A6A6A6"/>
+            </w:tcBorders>
+            <w:tcMar>
+              <w:top w:w="0" w:type="dxa"/>
+              <w:left w:w="108" w:type="dxa"/>
+              <w:bottom w:w="0" w:type="dxa"/>
+              <w:right w:w="108" w:type="dxa"/>
+            </w:tcMar>
+            <w:vAlign w:val="center"/>
+          </w:tcPr>
+          <w:p>
+            <w:pPr>
+              <w:pStyle w:val="TableText"/>
+              <w:jc w:val="center"/>
+              <w:rPr>
+                <w:rFonts w:ascii="Century Gothic" w:hAnsi="Century Gothic"/>
+                <w:color w:val="000000"/>
+                <w:sz w:val="18"/>
+              </w:rPr>
+            </w:pPr>
+            <w:r>
+              <w:rPr>
+                <w:rFonts w:ascii="Century Gothic" w:hAnsi="Century Gothic"/>
+                <w:color w:val="000000"/>
+                <w:sz w:val="18"/>
+              </w:rPr>
+              <w:t>0.1.0</w:t>
+            </w:r>
+          </w:p>
+        </w:tc>
+        <w:tc>
+          <w:tcPr>
+            <w:tcW w:w="4929" w:type="dxa"/>
+            <w:tcBorders>
+              <w:top w:val="single" w:sz="4" w:space="0" w:color="A6A6A6"/>
+              <w:left w:val="single" w:sz="4" w:space="0" w:color="A6A6A6"/>
+              <w:bottom w:val="single" w:sz="4" w:space="0" w:color="A6A6A6"/>
+              <w:right w:val="single" w:sz="4" w:space="0" w:color="A6A6A6"/>
+            </w:tcBorders>
+            <w:tcMar>
+              <w:top w:w="0" w:type="dxa"/>
+              <w:left w:w="108" w:type="dxa"/>
+              <w:bottom w:w="0" w:type="dxa"/>
+              <w:right w:w="108" w:type="dxa"/>
+            </w:tcMar>
+            <w:vAlign w:val="center"/>
+          </w:tcPr>
+          <w:p>
+            <w:pPr>
+              <w:pStyle w:val="TableText"/>
+              <w:rPr>
+                <w:rFonts w:ascii="Century Gothic" w:hAnsi="Century Gothic"/>
+                <w:color w:val="000000"/>
+                <w:sz w:val="18"/>
+              </w:rPr>
+            </w:pPr>
+            <w:r>
+              <w:rPr>
+                <w:rFonts w:ascii="Century Gothic" w:hAnsi="Century Gothic"/>
+                <w:color w:val="000000"/>
+                <w:sz w:val="18"/>
+              </w:rPr>
+              <w:t>“Official Release” and Final turn-in for the week</w:t>
+            </w:r>
+          </w:p>
+        </w:tc>
+        <w:tc>
+          <w:tcPr>
+            <w:tcW w:w="2611" w:type="dxa"/>
+            <w:tcBorders>
+              <w:top w:val="single" w:sz="4" w:space="0" w:color="A6A6A6"/>
+              <w:left w:val="single" w:sz="4" w:space="0" w:color="A6A6A6"/>
+              <w:bottom w:val="single" w:sz="4" w:space="0" w:color="A6A6A6"/>
+              <w:right w:val="single" w:sz="4" w:space="0" w:color="A6A6A6"/>
+            </w:tcBorders>
+            <w:tcMar>
+              <w:top w:w="0" w:type="dxa"/>
+              <w:left w:w="108" w:type="dxa"/>
+              <w:bottom w:w="0" w:type="dxa"/>
+              <w:right w:w="108" w:type="dxa"/>
+            </w:tcMar>
+            <w:vAlign w:val="center"/>
+          </w:tcPr>
+          <w:p>
+            <w:pPr>
+              <w:pStyle w:val="TableText"/>
+              <w:rPr>
+                <w:rFonts w:ascii="Century Gothic" w:hAnsi="Century Gothic"/>
+                <w:color w:val="000000"/>
+                <w:sz w:val="18"/>
+              </w:rPr>
+            </w:pPr>
+            <w:r>
+              <w:rPr>
+                <w:rFonts w:ascii="Century Gothic" w:hAnsi="Century Gothic"/>
+                <w:color w:val="000000"/>
+                <w:sz w:val="18"/>
+              </w:rPr>
+              <w:t>Jacob Wiles</w:t>
+            </w:r>
+          </w:p>
+        </w:tc>
+      </w:tr>
+      <w:tr>
+        <w:trPr>
+          <w:cantSplit/>
+          <w:trHeight w:val="403"/>
+        </w:trPr>
+        <w:tc>
+          <w:tcPr>
+            <w:tcW w:w="1940" w:type="dxa"/>
+            <w:tcBorders>
+              <w:top w:val="single" w:sz="4" w:space="0" w:color="A6A6A6"/>
+              <w:left w:val="single" w:sz="4" w:space="0" w:color="A6A6A6"/>
+              <w:bottom w:val="single" w:sz="4" w:space="0" w:color="A6A6A6"/>
+              <w:right w:val="single" w:sz="4" w:space="0" w:color="A6A6A6"/>
+            </w:tcBorders>
+            <w:tcMar>
+              <w:top w:w="0" w:type="dxa"/>
+              <w:left w:w="108" w:type="dxa"/>
+              <w:bottom w:w="0" w:type="dxa"/>
+              <w:right w:w="108" w:type="dxa"/>
+            </w:tcMar>
+            <w:vAlign w:val="center"/>
+          </w:tcPr>
+          <w:p>
+            <w:pPr>
+              <w:pStyle w:val="TableText"/>
+              <w:jc w:val="center"/>
+              <w:rPr>
+                <w:rFonts w:ascii="Century Gothic" w:hAnsi="Century Gothic"/>
+                <w:color w:val="000000"/>
+                <w:sz w:val="18"/>
+              </w:rPr>
+            </w:pPr>
           </w:p>
         </w:tc>
         <w:tc>
@@ -912,486 +1505,6 @@
           </w:p>
         </w:tc>
       </w:tr>
-      <w:tr>
-        <w:trPr>
-          <w:cantSplit/>
-          <w:trHeight w:val="433"/>
-        </w:trPr>
-        <w:tc>
-          <w:tcPr>
-            <w:tcW w:w="1940" w:type="dxa"/>
-            <w:tcBorders>
-              <w:top w:val="single" w:sz="4" w:space="0" w:color="A6A6A6"/>
-              <w:left w:val="single" w:sz="4" w:space="0" w:color="A6A6A6"/>
-              <w:bottom w:val="single" w:sz="4" w:space="0" w:color="A6A6A6"/>
-              <w:right w:val="single" w:sz="4" w:space="0" w:color="A6A6A6"/>
-            </w:tcBorders>
-            <w:tcMar>
-              <w:top w:w="0" w:type="dxa"/>
-              <w:left w:w="108" w:type="dxa"/>
-              <w:bottom w:w="0" w:type="dxa"/>
-              <w:right w:w="108" w:type="dxa"/>
-            </w:tcMar>
-            <w:vAlign w:val="center"/>
-          </w:tcPr>
-          <w:p>
-            <w:pPr>
-              <w:pStyle w:val="TableText"/>
-              <w:jc w:val="center"/>
-              <w:rPr>
-                <w:rFonts w:ascii="Century Gothic" w:hAnsi="Century Gothic"/>
-                <w:color w:val="000000"/>
-                <w:sz w:val="18"/>
-              </w:rPr>
-            </w:pPr>
-          </w:p>
-        </w:tc>
-        <w:tc>
-          <w:tcPr>
-            <w:tcW w:w="1212" w:type="dxa"/>
-            <w:tcBorders>
-              <w:top w:val="single" w:sz="4" w:space="0" w:color="A6A6A6"/>
-              <w:left w:val="single" w:sz="4" w:space="0" w:color="A6A6A6"/>
-              <w:bottom w:val="single" w:sz="4" w:space="0" w:color="A6A6A6"/>
-              <w:right w:val="single" w:sz="4" w:space="0" w:color="A6A6A6"/>
-            </w:tcBorders>
-            <w:tcMar>
-              <w:top w:w="0" w:type="dxa"/>
-              <w:left w:w="108" w:type="dxa"/>
-              <w:bottom w:w="0" w:type="dxa"/>
-              <w:right w:w="108" w:type="dxa"/>
-            </w:tcMar>
-            <w:vAlign w:val="center"/>
-          </w:tcPr>
-          <w:p>
-            <w:pPr>
-              <w:pStyle w:val="TableText"/>
-              <w:jc w:val="center"/>
-              <w:rPr>
-                <w:rFonts w:ascii="Century Gothic" w:hAnsi="Century Gothic"/>
-                <w:color w:val="000000"/>
-                <w:sz w:val="18"/>
-              </w:rPr>
-            </w:pPr>
-          </w:p>
-        </w:tc>
-        <w:tc>
-          <w:tcPr>
-            <w:tcW w:w="4929" w:type="dxa"/>
-            <w:tcBorders>
-              <w:top w:val="single" w:sz="4" w:space="0" w:color="A6A6A6"/>
-              <w:left w:val="single" w:sz="4" w:space="0" w:color="A6A6A6"/>
-              <w:bottom w:val="single" w:sz="4" w:space="0" w:color="A6A6A6"/>
-              <w:right w:val="single" w:sz="4" w:space="0" w:color="A6A6A6"/>
-            </w:tcBorders>
-            <w:tcMar>
-              <w:top w:w="0" w:type="dxa"/>
-              <w:left w:w="108" w:type="dxa"/>
-              <w:bottom w:w="0" w:type="dxa"/>
-              <w:right w:w="108" w:type="dxa"/>
-            </w:tcMar>
-            <w:vAlign w:val="center"/>
-          </w:tcPr>
-          <w:p>
-            <w:pPr>
-              <w:pStyle w:val="TableText"/>
-              <w:rPr>
-                <w:rFonts w:ascii="Century Gothic" w:hAnsi="Century Gothic"/>
-                <w:color w:val="000000"/>
-                <w:sz w:val="18"/>
-              </w:rPr>
-            </w:pPr>
-          </w:p>
-        </w:tc>
-        <w:tc>
-          <w:tcPr>
-            <w:tcW w:w="2611" w:type="dxa"/>
-            <w:tcBorders>
-              <w:top w:val="single" w:sz="4" w:space="0" w:color="A6A6A6"/>
-              <w:left w:val="single" w:sz="4" w:space="0" w:color="A6A6A6"/>
-              <w:bottom w:val="single" w:sz="4" w:space="0" w:color="A6A6A6"/>
-              <w:right w:val="single" w:sz="4" w:space="0" w:color="A6A6A6"/>
-            </w:tcBorders>
-            <w:tcMar>
-              <w:top w:w="0" w:type="dxa"/>
-              <w:left w:w="108" w:type="dxa"/>
-              <w:bottom w:w="0" w:type="dxa"/>
-              <w:right w:w="108" w:type="dxa"/>
-            </w:tcMar>
-            <w:vAlign w:val="center"/>
-          </w:tcPr>
-          <w:p>
-            <w:pPr>
-              <w:pStyle w:val="TableText"/>
-              <w:rPr>
-                <w:rFonts w:ascii="Century Gothic" w:hAnsi="Century Gothic"/>
-                <w:color w:val="000000"/>
-                <w:sz w:val="18"/>
-              </w:rPr>
-            </w:pPr>
-          </w:p>
-        </w:tc>
-      </w:tr>
-      <w:tr>
-        <w:trPr>
-          <w:cantSplit/>
-          <w:trHeight w:val="403"/>
-        </w:trPr>
-        <w:tc>
-          <w:tcPr>
-            <w:tcW w:w="1940" w:type="dxa"/>
-            <w:tcBorders>
-              <w:top w:val="single" w:sz="4" w:space="0" w:color="A6A6A6"/>
-              <w:left w:val="single" w:sz="4" w:space="0" w:color="A6A6A6"/>
-              <w:bottom w:val="single" w:sz="4" w:space="0" w:color="A6A6A6"/>
-              <w:right w:val="single" w:sz="4" w:space="0" w:color="A6A6A6"/>
-            </w:tcBorders>
-            <w:tcMar>
-              <w:top w:w="0" w:type="dxa"/>
-              <w:left w:w="108" w:type="dxa"/>
-              <w:bottom w:w="0" w:type="dxa"/>
-              <w:right w:w="108" w:type="dxa"/>
-            </w:tcMar>
-            <w:vAlign w:val="center"/>
-          </w:tcPr>
-          <w:p>
-            <w:pPr>
-              <w:pStyle w:val="TableText"/>
-              <w:jc w:val="center"/>
-              <w:rPr>
-                <w:rFonts w:ascii="Century Gothic" w:hAnsi="Century Gothic"/>
-                <w:color w:val="000000"/>
-                <w:sz w:val="18"/>
-              </w:rPr>
-            </w:pPr>
-          </w:p>
-        </w:tc>
-        <w:tc>
-          <w:tcPr>
-            <w:tcW w:w="1212" w:type="dxa"/>
-            <w:tcBorders>
-              <w:top w:val="single" w:sz="4" w:space="0" w:color="A6A6A6"/>
-              <w:left w:val="single" w:sz="4" w:space="0" w:color="A6A6A6"/>
-              <w:bottom w:val="single" w:sz="4" w:space="0" w:color="A6A6A6"/>
-              <w:right w:val="single" w:sz="4" w:space="0" w:color="A6A6A6"/>
-            </w:tcBorders>
-            <w:tcMar>
-              <w:top w:w="0" w:type="dxa"/>
-              <w:left w:w="108" w:type="dxa"/>
-              <w:bottom w:w="0" w:type="dxa"/>
-              <w:right w:w="108" w:type="dxa"/>
-            </w:tcMar>
-            <w:vAlign w:val="center"/>
-          </w:tcPr>
-          <w:p>
-            <w:pPr>
-              <w:pStyle w:val="TableText"/>
-              <w:jc w:val="center"/>
-              <w:rPr>
-                <w:rFonts w:ascii="Century Gothic" w:hAnsi="Century Gothic"/>
-                <w:color w:val="000000"/>
-                <w:sz w:val="18"/>
-              </w:rPr>
-            </w:pPr>
-          </w:p>
-        </w:tc>
-        <w:tc>
-          <w:tcPr>
-            <w:tcW w:w="4929" w:type="dxa"/>
-            <w:tcBorders>
-              <w:top w:val="single" w:sz="4" w:space="0" w:color="A6A6A6"/>
-              <w:left w:val="single" w:sz="4" w:space="0" w:color="A6A6A6"/>
-              <w:bottom w:val="single" w:sz="4" w:space="0" w:color="A6A6A6"/>
-              <w:right w:val="single" w:sz="4" w:space="0" w:color="A6A6A6"/>
-            </w:tcBorders>
-            <w:tcMar>
-              <w:top w:w="0" w:type="dxa"/>
-              <w:left w:w="108" w:type="dxa"/>
-              <w:bottom w:w="0" w:type="dxa"/>
-              <w:right w:w="108" w:type="dxa"/>
-            </w:tcMar>
-            <w:vAlign w:val="center"/>
-          </w:tcPr>
-          <w:p>
-            <w:pPr>
-              <w:pStyle w:val="TableText"/>
-              <w:rPr>
-                <w:rFonts w:ascii="Century Gothic" w:hAnsi="Century Gothic"/>
-                <w:color w:val="000000"/>
-                <w:sz w:val="18"/>
-              </w:rPr>
-            </w:pPr>
-          </w:p>
-        </w:tc>
-        <w:tc>
-          <w:tcPr>
-            <w:tcW w:w="2611" w:type="dxa"/>
-            <w:tcBorders>
-              <w:top w:val="single" w:sz="4" w:space="0" w:color="A6A6A6"/>
-              <w:left w:val="single" w:sz="4" w:space="0" w:color="A6A6A6"/>
-              <w:bottom w:val="single" w:sz="4" w:space="0" w:color="A6A6A6"/>
-              <w:right w:val="single" w:sz="4" w:space="0" w:color="A6A6A6"/>
-            </w:tcBorders>
-            <w:tcMar>
-              <w:top w:w="0" w:type="dxa"/>
-              <w:left w:w="108" w:type="dxa"/>
-              <w:bottom w:w="0" w:type="dxa"/>
-              <w:right w:w="108" w:type="dxa"/>
-            </w:tcMar>
-            <w:vAlign w:val="center"/>
-          </w:tcPr>
-          <w:p>
-            <w:pPr>
-              <w:pStyle w:val="TableText"/>
-              <w:rPr>
-                <w:rFonts w:ascii="Century Gothic" w:hAnsi="Century Gothic"/>
-                <w:color w:val="000000"/>
-                <w:sz w:val="18"/>
-              </w:rPr>
-            </w:pPr>
-          </w:p>
-        </w:tc>
-      </w:tr>
-      <w:tr>
-        <w:trPr>
-          <w:cantSplit/>
-          <w:trHeight w:val="403"/>
-        </w:trPr>
-        <w:tc>
-          <w:tcPr>
-            <w:tcW w:w="1940" w:type="dxa"/>
-            <w:tcBorders>
-              <w:top w:val="single" w:sz="4" w:space="0" w:color="A6A6A6"/>
-              <w:left w:val="single" w:sz="4" w:space="0" w:color="A6A6A6"/>
-              <w:bottom w:val="single" w:sz="4" w:space="0" w:color="A6A6A6"/>
-              <w:right w:val="single" w:sz="4" w:space="0" w:color="A6A6A6"/>
-            </w:tcBorders>
-            <w:tcMar>
-              <w:top w:w="0" w:type="dxa"/>
-              <w:left w:w="108" w:type="dxa"/>
-              <w:bottom w:w="0" w:type="dxa"/>
-              <w:right w:w="108" w:type="dxa"/>
-            </w:tcMar>
-            <w:vAlign w:val="center"/>
-          </w:tcPr>
-          <w:p>
-            <w:pPr>
-              <w:pStyle w:val="TableText"/>
-              <w:jc w:val="center"/>
-              <w:rPr>
-                <w:rFonts w:ascii="Century Gothic" w:hAnsi="Century Gothic"/>
-                <w:color w:val="000000"/>
-                <w:sz w:val="18"/>
-              </w:rPr>
-            </w:pPr>
-          </w:p>
-        </w:tc>
-        <w:tc>
-          <w:tcPr>
-            <w:tcW w:w="1212" w:type="dxa"/>
-            <w:tcBorders>
-              <w:top w:val="single" w:sz="4" w:space="0" w:color="A6A6A6"/>
-              <w:left w:val="single" w:sz="4" w:space="0" w:color="A6A6A6"/>
-              <w:bottom w:val="single" w:sz="4" w:space="0" w:color="A6A6A6"/>
-              <w:right w:val="single" w:sz="4" w:space="0" w:color="A6A6A6"/>
-            </w:tcBorders>
-            <w:tcMar>
-              <w:top w:w="0" w:type="dxa"/>
-              <w:left w:w="108" w:type="dxa"/>
-              <w:bottom w:w="0" w:type="dxa"/>
-              <w:right w:w="108" w:type="dxa"/>
-            </w:tcMar>
-            <w:vAlign w:val="center"/>
-          </w:tcPr>
-          <w:p>
-            <w:pPr>
-              <w:pStyle w:val="TableText"/>
-              <w:jc w:val="center"/>
-              <w:rPr>
-                <w:rFonts w:ascii="Century Gothic" w:hAnsi="Century Gothic"/>
-                <w:color w:val="000000"/>
-                <w:sz w:val="18"/>
-              </w:rPr>
-            </w:pPr>
-          </w:p>
-        </w:tc>
-        <w:tc>
-          <w:tcPr>
-            <w:tcW w:w="4929" w:type="dxa"/>
-            <w:tcBorders>
-              <w:top w:val="single" w:sz="4" w:space="0" w:color="A6A6A6"/>
-              <w:left w:val="single" w:sz="4" w:space="0" w:color="A6A6A6"/>
-              <w:bottom w:val="single" w:sz="4" w:space="0" w:color="A6A6A6"/>
-              <w:right w:val="single" w:sz="4" w:space="0" w:color="A6A6A6"/>
-            </w:tcBorders>
-            <w:tcMar>
-              <w:top w:w="0" w:type="dxa"/>
-              <w:left w:w="108" w:type="dxa"/>
-              <w:bottom w:w="0" w:type="dxa"/>
-              <w:right w:w="108" w:type="dxa"/>
-            </w:tcMar>
-            <w:vAlign w:val="center"/>
-          </w:tcPr>
-          <w:p>
-            <w:pPr>
-              <w:pStyle w:val="TableText"/>
-              <w:rPr>
-                <w:rFonts w:ascii="Century Gothic" w:hAnsi="Century Gothic"/>
-                <w:color w:val="000000"/>
-                <w:sz w:val="18"/>
-              </w:rPr>
-            </w:pPr>
-          </w:p>
-        </w:tc>
-        <w:tc>
-          <w:tcPr>
-            <w:tcW w:w="2611" w:type="dxa"/>
-            <w:tcBorders>
-              <w:top w:val="single" w:sz="4" w:space="0" w:color="A6A6A6"/>
-              <w:left w:val="single" w:sz="4" w:space="0" w:color="A6A6A6"/>
-              <w:bottom w:val="single" w:sz="4" w:space="0" w:color="A6A6A6"/>
-              <w:right w:val="single" w:sz="4" w:space="0" w:color="A6A6A6"/>
-            </w:tcBorders>
-            <w:tcMar>
-              <w:top w:w="0" w:type="dxa"/>
-              <w:left w:w="108" w:type="dxa"/>
-              <w:bottom w:w="0" w:type="dxa"/>
-              <w:right w:w="108" w:type="dxa"/>
-            </w:tcMar>
-            <w:vAlign w:val="center"/>
-          </w:tcPr>
-          <w:p>
-            <w:pPr>
-              <w:pStyle w:val="TableText"/>
-              <w:rPr>
-                <w:rFonts w:ascii="Century Gothic" w:hAnsi="Century Gothic"/>
-                <w:color w:val="000000"/>
-                <w:sz w:val="18"/>
-              </w:rPr>
-            </w:pPr>
-          </w:p>
-        </w:tc>
-      </w:tr>
-      <w:tr>
-        <w:trPr>
-          <w:cantSplit/>
-          <w:trHeight w:val="403"/>
-        </w:trPr>
-        <w:tc>
-          <w:tcPr>
-            <w:tcW w:w="1940" w:type="dxa"/>
-            <w:tcBorders>
-              <w:top w:val="single" w:sz="4" w:space="0" w:color="A6A6A6"/>
-              <w:left w:val="single" w:sz="4" w:space="0" w:color="A6A6A6"/>
-              <w:bottom w:val="single" w:sz="4" w:space="0" w:color="A6A6A6"/>
-              <w:right w:val="single" w:sz="4" w:space="0" w:color="A6A6A6"/>
-            </w:tcBorders>
-            <w:tcMar>
-              <w:top w:w="0" w:type="dxa"/>
-              <w:left w:w="108" w:type="dxa"/>
-              <w:bottom w:w="0" w:type="dxa"/>
-              <w:right w:w="108" w:type="dxa"/>
-            </w:tcMar>
-            <w:vAlign w:val="center"/>
-          </w:tcPr>
-          <w:p>
-            <w:pPr>
-              <w:pStyle w:val="TableText"/>
-              <w:jc w:val="center"/>
-              <w:rPr>
-                <w:rFonts w:ascii="Century Gothic" w:hAnsi="Century Gothic"/>
-                <w:color w:val="000000"/>
-                <w:sz w:val="18"/>
-              </w:rPr>
-            </w:pPr>
-          </w:p>
-        </w:tc>
-        <w:tc>
-          <w:tcPr>
-            <w:tcW w:w="1212" w:type="dxa"/>
-            <w:tcBorders>
-              <w:top w:val="single" w:sz="4" w:space="0" w:color="A6A6A6"/>
-              <w:left w:val="single" w:sz="4" w:space="0" w:color="A6A6A6"/>
-              <w:bottom w:val="single" w:sz="4" w:space="0" w:color="A6A6A6"/>
-              <w:right w:val="single" w:sz="4" w:space="0" w:color="A6A6A6"/>
-            </w:tcBorders>
-            <w:tcMar>
-              <w:top w:w="0" w:type="dxa"/>
-              <w:left w:w="108" w:type="dxa"/>
-              <w:bottom w:w="0" w:type="dxa"/>
-              <w:right w:w="108" w:type="dxa"/>
-            </w:tcMar>
-            <w:vAlign w:val="center"/>
-          </w:tcPr>
-          <w:p>
-            <w:pPr>
-              <w:pStyle w:val="TableText"/>
-              <w:jc w:val="center"/>
-              <w:rPr>
-                <w:rFonts w:ascii="Century Gothic" w:hAnsi="Century Gothic"/>
-                <w:color w:val="000000"/>
-                <w:sz w:val="18"/>
-              </w:rPr>
-            </w:pPr>
-          </w:p>
-        </w:tc>
-        <w:tc>
-          <w:tcPr>
-            <w:tcW w:w="4929" w:type="dxa"/>
-            <w:tcBorders>
-              <w:top w:val="single" w:sz="4" w:space="0" w:color="A6A6A6"/>
-              <w:left w:val="single" w:sz="4" w:space="0" w:color="A6A6A6"/>
-              <w:bottom w:val="single" w:sz="4" w:space="0" w:color="A6A6A6"/>
-              <w:right w:val="single" w:sz="4" w:space="0" w:color="A6A6A6"/>
-            </w:tcBorders>
-            <w:tcMar>
-              <w:top w:w="0" w:type="dxa"/>
-              <w:left w:w="108" w:type="dxa"/>
-              <w:bottom w:w="0" w:type="dxa"/>
-              <w:right w:w="108" w:type="dxa"/>
-            </w:tcMar>
-            <w:vAlign w:val="center"/>
-          </w:tcPr>
-          <w:p>
-            <w:pPr>
-              <w:pStyle w:val="TableText"/>
-              <w:rPr>
-                <w:rFonts w:ascii="Century Gothic" w:hAnsi="Century Gothic"/>
-                <w:color w:val="000000"/>
-                <w:sz w:val="18"/>
-              </w:rPr>
-            </w:pPr>
-          </w:p>
-        </w:tc>
-        <w:tc>
-          <w:tcPr>
-            <w:tcW w:w="2611" w:type="dxa"/>
-            <w:tcBorders>
-              <w:top w:val="single" w:sz="4" w:space="0" w:color="A6A6A6"/>
-              <w:left w:val="single" w:sz="4" w:space="0" w:color="A6A6A6"/>
-              <w:bottom w:val="single" w:sz="4" w:space="0" w:color="A6A6A6"/>
-              <w:right w:val="single" w:sz="4" w:space="0" w:color="A6A6A6"/>
-            </w:tcBorders>
-            <w:tcMar>
-              <w:top w:w="0" w:type="dxa"/>
-              <w:left w:w="108" w:type="dxa"/>
-              <w:bottom w:w="0" w:type="dxa"/>
-              <w:right w:w="108" w:type="dxa"/>
-            </w:tcMar>
-            <w:vAlign w:val="center"/>
-          </w:tcPr>
-          <w:p>
-            <w:pPr>
-              <w:pStyle w:val="TableText"/>
-              <w:rPr>
-                <w:rFonts w:ascii="Century Gothic" w:hAnsi="Century Gothic"/>
-                <w:color w:val="000000"/>
-                <w:sz w:val="18"/>
-              </w:rPr>
-            </w:pPr>
-          </w:p>
-        </w:tc>
-      </w:tr>
     </w:tbl>
     <w:p>
       <w:pPr>
@@ -1490,6 +1603,12 @@
           <w:rFonts w:ascii="Century Gothic" w:hAnsi="Century Gothic"/>
         </w:rPr>
       </w:pPr>
+      <w:r>
+        <w:rPr>
+          <w:rFonts w:ascii="Century Gothic" w:hAnsi="Century Gothic"/>
+        </w:rPr>
+        <w:t xml:space="preserve">Have the user attempt to log in by entering a username and password and check if the provided username/password pair is found in our list of users. If not, then inform the user that their log in attempt has failed and prompt them if they would like to try again or exit the program. </w:t>
+      </w:r>
     </w:p>
     <w:p>
       <w:pPr>
@@ -1498,6 +1617,46 @@
           <w:rFonts w:ascii="Century Gothic" w:hAnsi="Century Gothic"/>
         </w:rPr>
       </w:pPr>
+      <w:r>
+        <w:rPr>
+          <w:rFonts w:ascii="Century Gothic" w:hAnsi="Century Gothic"/>
+        </w:rPr>
+        <w:t xml:space="preserve">Once the user successfully logs in, prompt them </w:t>
+      </w:r>
+      <w:r>
+        <w:rPr>
+          <w:rFonts w:ascii="Century Gothic" w:hAnsi="Century Gothic"/>
+        </w:rPr>
+        <w:t xml:space="preserve">to enter in a book title to search our files for. The program will then take that input, compare it to the book titles in our books.csv file, and output &amp; display a list of up to matching book titles along with the books’ authors, publishers, and publication years. If the program returns a full list of 50 books, then </w:t>
+      </w:r>
+      <w:r>
+        <w:rPr>
+          <w:rFonts w:ascii="Century Gothic" w:hAnsi="Century Gothic"/>
+        </w:rPr>
+        <w:t>it will inform the user that there is probably more results that can be returned and asks the user if they wish to see the ”next page” of results. If so, then it will repeat the process above and load the next set of results that come after the most recent results.</w:t>
+      </w:r>
+    </w:p>
+    <w:p>
+      <w:pPr>
+        <w:pStyle w:val="Standard"/>
+        <w:rPr>
+          <w:rFonts w:ascii="Century Gothic" w:hAnsi="Century Gothic"/>
+        </w:rPr>
+      </w:pPr>
+      <w:r>
+        <w:rPr>
+          <w:rFonts w:ascii="Century Gothic" w:hAnsi="Century Gothic"/>
+        </w:rPr>
+        <w:t>Once either the user declines to see any more possible results or the program returns less than 50 matching results, then the program will ask the user if they would like to search for a book title again or to exit the program. If the user chooses to use the search again, then the program will follow the above steps starting after the user successfully logs in, allowing them to use the search function without needing to log in again.</w:t>
+      </w:r>
+    </w:p>
+    <w:p>
+      <w:pPr>
+        <w:pStyle w:val="Standard"/>
+        <w:rPr>
+          <w:rFonts w:ascii="Century Gothic" w:hAnsi="Century Gothic"/>
+        </w:rPr>
+      </w:pPr>
     </w:p>
     <w:p>
       <w:pPr>
@@ -1532,6 +1691,38 @@
           <w:rFonts w:ascii="Century Gothic" w:hAnsi="Century Gothic"/>
         </w:rPr>
       </w:pPr>
+      <w:r>
+        <w:rPr>
+          <w:rFonts w:ascii="Century Gothic" w:hAnsi="Century Gothic"/>
+        </w:rPr>
+        <w:t>Camelcase will be used for all variable, function, and file names, except for any class constructor functions. UX/UI will be separated from the back-end logic in a separate .</w:t>
+      </w:r>
+      <w:proofErr w:type="spellStart"/>
+      <w:r>
+        <w:rPr>
+          <w:rFonts w:ascii="Century Gothic" w:hAnsi="Century Gothic"/>
+        </w:rPr>
+        <w:t>cpp</w:t>
+      </w:r>
+      <w:proofErr w:type="spellEnd"/>
+      <w:r>
+        <w:rPr>
+          <w:rFonts w:ascii="Century Gothic" w:hAnsi="Century Gothic"/>
+        </w:rPr>
+        <w:t xml:space="preserve"> file. Header files will contain function declarations and library includes. All variables will be declared at the top of the relevant file</w:t>
+      </w:r>
+      <w:r>
+        <w:rPr>
+          <w:rFonts w:ascii="Century Gothic" w:hAnsi="Century Gothic"/>
+        </w:rPr>
+        <w:t xml:space="preserve"> and listed in the approximate order that they are used in within that file</w:t>
+      </w:r>
+      <w:r>
+        <w:rPr>
+          <w:rFonts w:ascii="Century Gothic" w:hAnsi="Century Gothic"/>
+        </w:rPr>
+        <w:t>.</w:t>
+      </w:r>
     </w:p>
     <w:p>
       <w:pPr>
@@ -1598,6 +1789,21 @@
           <w:rFonts w:ascii="Century Gothic" w:hAnsi="Century Gothic"/>
         </w:rPr>
       </w:pPr>
+      <w:hyperlink r:id="rId8" w:history="1">
+        <w:r>
+          <w:rPr>
+            <w:rStyle w:val="Hyperlink"/>
+            <w:rFonts w:ascii="Century Gothic" w:hAnsi="Century Gothic"/>
+          </w:rPr>
+          <w:t>https://cplusplus.com/reference/vector/vector/</w:t>
+        </w:r>
+      </w:hyperlink>
+      <w:r>
+        <w:rPr>
+          <w:rFonts w:ascii="Century Gothic" w:hAnsi="Century Gothic"/>
+        </w:rPr>
+        <w:t xml:space="preserve"> - Used to help utilize the vector class.</w:t>
+      </w:r>
     </w:p>
     <w:p>
       <w:pPr>
@@ -1606,6 +1812,21 @@
           <w:rFonts w:ascii="Century Gothic" w:hAnsi="Century Gothic"/>
         </w:rPr>
       </w:pPr>
+      <w:hyperlink r:id="rId9" w:history="1">
+        <w:r>
+          <w:rPr>
+            <w:rStyle w:val="Hyperlink"/>
+            <w:rFonts w:ascii="Century Gothic" w:hAnsi="Century Gothic"/>
+          </w:rPr>
+          <w:t>https://cplusplus.com/reference/string/string/</w:t>
+        </w:r>
+      </w:hyperlink>
+      <w:r>
+        <w:rPr>
+          <w:rFonts w:ascii="Century Gothic" w:hAnsi="Century Gothic"/>
+        </w:rPr>
+        <w:t xml:space="preserve"> - Mainly using the find() function section.</w:t>
+      </w:r>
     </w:p>
     <w:p>
       <w:pPr>
@@ -1700,6 +1921,18 @@
         </w:rPr>
         <w:t>A login</w:t>
       </w:r>
+      <w:r>
+        <w:rPr>
+          <w:rFonts w:ascii="Century Gothic" w:hAnsi="Century Gothic"/>
+        </w:rPr>
+        <w:t xml:space="preserve"> – Being able to enter in a username and password</w:t>
+      </w:r>
+      <w:r>
+        <w:rPr>
+          <w:rFonts w:ascii="Century Gothic" w:hAnsi="Century Gothic"/>
+        </w:rPr>
+        <w:t xml:space="preserve"> and entering in a correct pair will gain you access to the rest of the system.</w:t>
+      </w:r>
     </w:p>
     <w:p>
       <w:pPr>
@@ -1714,6 +1947,12 @@
         </w:rPr>
         <w:t>A file reader</w:t>
       </w:r>
+      <w:r>
+        <w:rPr>
+          <w:rFonts w:ascii="Century Gothic" w:hAnsi="Century Gothic"/>
+        </w:rPr>
+        <w:t xml:space="preserve"> – A library that can read a given .csv file and parse that data for useful information.</w:t>
+      </w:r>
     </w:p>
     <w:p>
       <w:pPr>
@@ -1728,6 +1967,12 @@
         </w:rPr>
         <w:t>A display</w:t>
       </w:r>
+      <w:r>
+        <w:rPr>
+          <w:rFonts w:ascii="Century Gothic" w:hAnsi="Century Gothic"/>
+        </w:rPr>
+        <w:t xml:space="preserve"> – A UI that will display the log in process, take in user input, and return the appropriate information when required.</w:t>
+      </w:r>
     </w:p>
     <w:p>
       <w:pPr>
@@ -2124,13 +2369,13 @@
         <w:rPr>
           <w:rFonts w:ascii="Century Gothic" w:hAnsi="Century Gothic"/>
         </w:rPr>
-        <w:t>(The us</w:t>
-      </w:r>
-      <w:r>
-        <w:rPr>
-          <w:rFonts w:ascii="Century Gothic" w:hAnsi="Century Gothic"/>
-        </w:rPr>
-        <w:t xml:space="preserve">er will need to have either the </w:t>
+        <w:t>The us</w:t>
+      </w:r>
+      <w:r>
+        <w:rPr>
+          <w:rFonts w:ascii="Century Gothic" w:hAnsi="Century Gothic"/>
+        </w:rPr>
+        <w:t xml:space="preserve">er will need to have the </w:t>
       </w:r>
       <w:proofErr w:type="spellStart"/>
       <w:r>
@@ -2144,27 +2389,31 @@
         <w:rPr>
           <w:rFonts w:ascii="Century Gothic" w:hAnsi="Century Gothic"/>
         </w:rPr>
-        <w:t xml:space="preserve"> or </w:t>
-      </w:r>
-      <w:proofErr w:type="spellStart"/>
-      <w:r>
-        <w:rPr>
-          <w:rFonts w:ascii="Century Gothic" w:hAnsi="Century Gothic"/>
-        </w:rPr>
-        <w:t>JsonCPP</w:t>
-      </w:r>
-      <w:proofErr w:type="spellEnd"/>
-      <w:r>
-        <w:rPr>
-          <w:rFonts w:ascii="Century Gothic" w:hAnsi="Century Gothic"/>
-        </w:rPr>
-        <w:t xml:space="preserve"> libraries installed onto their machines, depending on which one we use.</w:t>
-      </w:r>
-      <w:r>
-        <w:rPr>
-          <w:rFonts w:ascii="Century Gothic" w:hAnsi="Century Gothic"/>
-        </w:rPr>
-        <w:t>)</w:t>
+        <w:t xml:space="preserve"> librar</w:t>
+      </w:r>
+      <w:r>
+        <w:rPr>
+          <w:rFonts w:ascii="Century Gothic" w:hAnsi="Century Gothic"/>
+        </w:rPr>
+        <w:t>y</w:t>
+      </w:r>
+      <w:r>
+        <w:rPr>
+          <w:rFonts w:ascii="Century Gothic" w:hAnsi="Century Gothic"/>
+        </w:rPr>
+        <w:t xml:space="preserve"> installed onto their machin</w:t>
+      </w:r>
+      <w:r>
+        <w:rPr>
+          <w:rFonts w:ascii="Century Gothic" w:hAnsi="Century Gothic"/>
+        </w:rPr>
+        <w:t>e(s)</w:t>
+      </w:r>
+      <w:r>
+        <w:rPr>
+          <w:rFonts w:ascii="Century Gothic" w:hAnsi="Century Gothic"/>
+        </w:rPr>
+        <w:t>.</w:t>
       </w:r>
     </w:p>
     <w:p>
@@ -2463,7 +2712,7 @@
                 <w:sz w:val="18"/>
                 <w:szCs w:val="18"/>
               </w:rPr>
-              <w:t>for the username and then it will</w:t>
+              <w:t xml:space="preserve">for the username and </w:t>
             </w:r>
             <w:r>
               <w:rPr>
@@ -2472,7 +2721,7 @@
                 <w:sz w:val="18"/>
                 <w:szCs w:val="18"/>
               </w:rPr>
-              <w:t xml:space="preserve"> check it against the database.</w:t>
+              <w:t>then it will</w:t>
             </w:r>
             <w:r>
               <w:rPr>
@@ -2481,7 +2730,7 @@
                 <w:sz w:val="18"/>
                 <w:szCs w:val="18"/>
               </w:rPr>
-              <w:t xml:space="preserve"> If the username is found, then it will</w:t>
+              <w:t xml:space="preserve"> prompt for the password</w:t>
             </w:r>
             <w:r>
               <w:rPr>
@@ -2490,7 +2739,7 @@
                 <w:sz w:val="18"/>
                 <w:szCs w:val="18"/>
               </w:rPr>
-              <w:t xml:space="preserve"> prompt for the password</w:t>
+              <w:t>.</w:t>
             </w:r>
             <w:r>
               <w:rPr>
@@ -2499,7 +2748,7 @@
                 <w:sz w:val="18"/>
                 <w:szCs w:val="18"/>
               </w:rPr>
-              <w:t xml:space="preserve">. </w:t>
+              <w:t xml:space="preserve"> I</w:t>
             </w:r>
             <w:r>
               <w:rPr>
@@ -2508,7 +2757,7 @@
                 <w:sz w:val="18"/>
                 <w:szCs w:val="18"/>
               </w:rPr>
-              <w:t>If the username is not found</w:t>
+              <w:t xml:space="preserve">t will </w:t>
             </w:r>
             <w:r>
               <w:rPr>
@@ -2517,6 +2766,69 @@
                 <w:sz w:val="18"/>
                 <w:szCs w:val="18"/>
               </w:rPr>
+              <w:t xml:space="preserve">then </w:t>
+            </w:r>
+            <w:r>
+              <w:rPr>
+                <w:rFonts w:ascii="Century Gothic" w:eastAsia="Times New Roman" w:hAnsi="Century Gothic" w:cs="Times New Roman"/>
+                <w:color w:val="000000"/>
+                <w:sz w:val="18"/>
+                <w:szCs w:val="18"/>
+              </w:rPr>
+              <w:t xml:space="preserve">check </w:t>
+            </w:r>
+            <w:r>
+              <w:rPr>
+                <w:rFonts w:ascii="Century Gothic" w:eastAsia="Times New Roman" w:hAnsi="Century Gothic" w:cs="Times New Roman"/>
+                <w:color w:val="000000"/>
+                <w:sz w:val="18"/>
+                <w:szCs w:val="18"/>
+              </w:rPr>
+              <w:t>this pair of data</w:t>
+            </w:r>
+            <w:r>
+              <w:rPr>
+                <w:rFonts w:ascii="Century Gothic" w:eastAsia="Times New Roman" w:hAnsi="Century Gothic" w:cs="Times New Roman"/>
+                <w:color w:val="000000"/>
+                <w:sz w:val="18"/>
+                <w:szCs w:val="18"/>
+              </w:rPr>
+              <w:t xml:space="preserve"> against the </w:t>
+            </w:r>
+            <w:r>
+              <w:rPr>
+                <w:rFonts w:ascii="Century Gothic" w:eastAsia="Times New Roman" w:hAnsi="Century Gothic" w:cs="Times New Roman"/>
+                <w:color w:val="000000"/>
+                <w:sz w:val="18"/>
+                <w:szCs w:val="18"/>
+              </w:rPr>
+              <w:t>users.csv file</w:t>
+            </w:r>
+            <w:r>
+              <w:rPr>
+                <w:rFonts w:ascii="Century Gothic" w:eastAsia="Times New Roman" w:hAnsi="Century Gothic" w:cs="Times New Roman"/>
+                <w:color w:val="000000"/>
+                <w:sz w:val="18"/>
+                <w:szCs w:val="18"/>
+              </w:rPr>
+              <w:t>. If the username is found</w:t>
+            </w:r>
+            <w:r>
+              <w:rPr>
+                <w:rFonts w:ascii="Century Gothic" w:eastAsia="Times New Roman" w:hAnsi="Century Gothic" w:cs="Times New Roman"/>
+                <w:color w:val="000000"/>
+                <w:sz w:val="18"/>
+                <w:szCs w:val="18"/>
+              </w:rPr>
+              <w:t xml:space="preserve"> and the correct/matching password is listed for that username</w:t>
+            </w:r>
+            <w:r>
+              <w:rPr>
+                <w:rFonts w:ascii="Century Gothic" w:eastAsia="Times New Roman" w:hAnsi="Century Gothic" w:cs="Times New Roman"/>
+                <w:color w:val="000000"/>
+                <w:sz w:val="18"/>
+                <w:szCs w:val="18"/>
+              </w:rPr>
               <w:t>, then it will</w:t>
             </w:r>
             <w:r>
@@ -2544,6 +2856,15 @@
                 <w:sz w:val="18"/>
                 <w:szCs w:val="18"/>
               </w:rPr>
+              <w:t>,</w:t>
+            </w:r>
+            <w:r>
+              <w:rPr>
+                <w:rFonts w:ascii="Century Gothic" w:eastAsia="Times New Roman" w:hAnsi="Century Gothic" w:cs="Times New Roman"/>
+                <w:color w:val="000000"/>
+                <w:sz w:val="18"/>
+                <w:szCs w:val="18"/>
+              </w:rPr>
               <w:t xml:space="preserve"> </w:t>
             </w:r>
             <w:r>
@@ -2553,7 +2874,7 @@
                 <w:sz w:val="18"/>
                 <w:szCs w:val="18"/>
               </w:rPr>
-              <w:t>“Username not found</w:t>
+              <w:t>“</w:t>
             </w:r>
             <w:r>
               <w:rPr>
@@ -2562,7 +2883,7 @@
                 <w:sz w:val="18"/>
                 <w:szCs w:val="18"/>
               </w:rPr>
-              <w:t>.</w:t>
+              <w:t>Welcome {enter username here}!</w:t>
             </w:r>
             <w:r>
               <w:rPr>
@@ -2572,6 +2893,33 @@
                 <w:szCs w:val="18"/>
               </w:rPr>
               <w:t>”</w:t>
+            </w:r>
+            <w:r>
+              <w:rPr>
+                <w:rFonts w:ascii="Century Gothic" w:eastAsia="Times New Roman" w:hAnsi="Century Gothic" w:cs="Times New Roman"/>
+                <w:color w:val="000000"/>
+                <w:sz w:val="18"/>
+                <w:szCs w:val="18"/>
+              </w:rPr>
+              <w:t xml:space="preserve"> Otherwise, it will return with the message, “</w:t>
+            </w:r>
+            <w:r>
+              <w:rPr>
+                <w:rFonts w:ascii="Century Gothic" w:eastAsia="Times New Roman" w:hAnsi="Century Gothic" w:cs="Times New Roman"/>
+                <w:color w:val="000000"/>
+                <w:sz w:val="18"/>
+                <w:szCs w:val="18"/>
+              </w:rPr>
+              <w:t>Invalid username/password,</w:t>
+            </w:r>
+            <w:r>
+              <w:rPr>
+                <w:rFonts w:ascii="Century Gothic" w:eastAsia="Times New Roman" w:hAnsi="Century Gothic" w:cs="Times New Roman"/>
+                <w:color w:val="000000"/>
+                <w:sz w:val="18"/>
+                <w:szCs w:val="18"/>
+              </w:rPr>
+              <w:t>“ along with a prompt for the option of either trying to log in again or to exit the program.</w:t>
             </w:r>
           </w:p>
         </w:tc>
@@ -2656,7 +3004,7 @@
                 <w:sz w:val="18"/>
                 <w:szCs w:val="18"/>
               </w:rPr>
-              <w:t> </w:t>
+              <w:t>W</w:t>
             </w:r>
             <w:r>
               <w:rPr>
@@ -2665,7 +3013,7 @@
                 <w:sz w:val="18"/>
                 <w:szCs w:val="18"/>
               </w:rPr>
-              <w:t>(Do we want</w:t>
+              <w:t>e want to take both the username and password at the same tim</w:t>
             </w:r>
             <w:r>
               <w:rPr>
@@ -2674,7 +3022,7 @@
                 <w:sz w:val="18"/>
                 <w:szCs w:val="18"/>
               </w:rPr>
-              <w:t xml:space="preserve"> it</w:t>
+              <w:t>e</w:t>
             </w:r>
             <w:r>
               <w:rPr>
@@ -2683,7 +3031,7 @@
                 <w:sz w:val="18"/>
                 <w:szCs w:val="18"/>
               </w:rPr>
-              <w:t xml:space="preserve"> to </w:t>
+              <w:t xml:space="preserve"> </w:t>
             </w:r>
             <w:r>
               <w:rPr>
@@ -2692,7 +3040,7 @@
                 <w:sz w:val="18"/>
                 <w:szCs w:val="18"/>
               </w:rPr>
-              <w:t>check</w:t>
+              <w:t>and check if the given pair is valid.</w:t>
             </w:r>
             <w:r>
               <w:rPr>
@@ -2701,7 +3049,7 @@
                 <w:sz w:val="18"/>
                 <w:szCs w:val="18"/>
               </w:rPr>
-              <w:t xml:space="preserve"> for </w:t>
+              <w:t xml:space="preserve"> We need a user database/file using</w:t>
             </w:r>
             <w:r>
               <w:rPr>
@@ -2710,7 +3058,7 @@
                 <w:sz w:val="18"/>
                 <w:szCs w:val="18"/>
               </w:rPr>
-              <w:t>username first and then respond with “Username not found”?</w:t>
+              <w:t xml:space="preserve"> the</w:t>
             </w:r>
             <w:r>
               <w:rPr>
@@ -2719,9 +3067,8 @@
                 <w:sz w:val="18"/>
                 <w:szCs w:val="18"/>
               </w:rPr>
-              <w:t xml:space="preserve"> Or do we want to take both the username and password at the same time and </w:t>
-            </w:r>
-            <w:proofErr w:type="gramStart"/>
+              <w:t xml:space="preserve"> .CSV</w:t>
+            </w:r>
             <w:r>
               <w:rPr>
                 <w:rFonts w:ascii="Century Gothic" w:eastAsia="Times New Roman" w:hAnsi="Century Gothic" w:cs="Times New Roman"/>
@@ -2729,9 +3076,8 @@
                 <w:sz w:val="18"/>
                 <w:szCs w:val="18"/>
               </w:rPr>
-              <w:t>say</w:t>
-            </w:r>
-            <w:proofErr w:type="gramEnd"/>
+              <w:t xml:space="preserve"> </w:t>
+            </w:r>
             <w:r>
               <w:rPr>
                 <w:rFonts w:ascii="Century Gothic" w:eastAsia="Times New Roman" w:hAnsi="Century Gothic" w:cs="Times New Roman"/>
@@ -2739,7 +3085,7 @@
                 <w:sz w:val="18"/>
                 <w:szCs w:val="18"/>
               </w:rPr>
-              <w:t xml:space="preserve"> “The pair is not found”?</w:t>
+              <w:t>file format. (We need to turn this “database” in along with the rest of our other files</w:t>
             </w:r>
             <w:r>
               <w:rPr>
@@ -2748,6 +3094,15 @@
                 <w:sz w:val="18"/>
                 <w:szCs w:val="18"/>
               </w:rPr>
+              <w:t>.</w:t>
+            </w:r>
+            <w:r>
+              <w:rPr>
+                <w:rFonts w:ascii="Century Gothic" w:eastAsia="Times New Roman" w:hAnsi="Century Gothic" w:cs="Times New Roman"/>
+                <w:color w:val="000000"/>
+                <w:sz w:val="18"/>
+                <w:szCs w:val="18"/>
+              </w:rPr>
               <w:t>)</w:t>
             </w:r>
             <w:r>
@@ -2757,106 +3112,7 @@
                 <w:sz w:val="18"/>
                 <w:szCs w:val="18"/>
               </w:rPr>
-              <w:t xml:space="preserve"> We need a user database/file using either .JSON or .CSV</w:t>
-            </w:r>
-            <w:r>
-              <w:rPr>
-                <w:rFonts w:ascii="Century Gothic" w:eastAsia="Times New Roman" w:hAnsi="Century Gothic" w:cs="Times New Roman"/>
-                <w:color w:val="000000"/>
-                <w:sz w:val="18"/>
-                <w:szCs w:val="18"/>
-              </w:rPr>
               <w:t xml:space="preserve"> </w:t>
-            </w:r>
-            <w:r>
-              <w:rPr>
-                <w:rFonts w:ascii="Century Gothic" w:eastAsia="Times New Roman" w:hAnsi="Century Gothic" w:cs="Times New Roman"/>
-                <w:color w:val="000000"/>
-                <w:sz w:val="18"/>
-                <w:szCs w:val="18"/>
-              </w:rPr>
-              <w:t>file format. (We need to turn this “database” in along with the rest of our other files</w:t>
-            </w:r>
-            <w:r>
-              <w:rPr>
-                <w:rFonts w:ascii="Century Gothic" w:eastAsia="Times New Roman" w:hAnsi="Century Gothic" w:cs="Times New Roman"/>
-                <w:color w:val="000000"/>
-                <w:sz w:val="18"/>
-                <w:szCs w:val="18"/>
-              </w:rPr>
-              <w:t>.</w:t>
-            </w:r>
-            <w:r>
-              <w:rPr>
-                <w:rFonts w:ascii="Century Gothic" w:eastAsia="Times New Roman" w:hAnsi="Century Gothic" w:cs="Times New Roman"/>
-                <w:color w:val="000000"/>
-                <w:sz w:val="18"/>
-                <w:szCs w:val="18"/>
-              </w:rPr>
-              <w:t>)</w:t>
-            </w:r>
-            <w:r>
-              <w:rPr>
-                <w:rFonts w:ascii="Century Gothic" w:eastAsia="Times New Roman" w:hAnsi="Century Gothic" w:cs="Times New Roman"/>
-                <w:color w:val="000000"/>
-                <w:sz w:val="18"/>
-                <w:szCs w:val="18"/>
-              </w:rPr>
-              <w:t xml:space="preserve"> (The above requirements only say to use</w:t>
-            </w:r>
-            <w:r>
-              <w:rPr>
-                <w:rFonts w:ascii="Century Gothic" w:eastAsia="Times New Roman" w:hAnsi="Century Gothic" w:cs="Times New Roman"/>
-                <w:color w:val="000000"/>
-                <w:sz w:val="18"/>
-                <w:szCs w:val="18"/>
-              </w:rPr>
-              <w:t xml:space="preserve"> .CSV for the username “database” instead of giving the option of either .JSON or .CSV. </w:t>
-            </w:r>
-            <w:r>
-              <w:rPr>
-                <w:rFonts w:ascii="Century Gothic" w:eastAsia="Times New Roman" w:hAnsi="Century Gothic" w:cs="Times New Roman"/>
-                <w:color w:val="000000"/>
-                <w:sz w:val="18"/>
-                <w:szCs w:val="18"/>
-              </w:rPr>
-              <w:t>I’ll need to email Prof. Carmon to ask him about that small detail</w:t>
-            </w:r>
-            <w:r>
-              <w:rPr>
-                <w:rFonts w:ascii="Century Gothic" w:eastAsia="Times New Roman" w:hAnsi="Century Gothic" w:cs="Times New Roman"/>
-                <w:color w:val="000000"/>
-                <w:sz w:val="18"/>
-                <w:szCs w:val="18"/>
-              </w:rPr>
-              <w:t xml:space="preserve">, if it needs to be a .CSV or if </w:t>
-            </w:r>
-            <w:r>
-              <w:rPr>
-                <w:rFonts w:ascii="Century Gothic" w:eastAsia="Times New Roman" w:hAnsi="Century Gothic" w:cs="Times New Roman"/>
-                <w:color w:val="000000"/>
-                <w:sz w:val="18"/>
-                <w:szCs w:val="18"/>
-              </w:rPr>
-              <w:t>it really can be either one</w:t>
-            </w:r>
-            <w:r>
-              <w:rPr>
-                <w:rFonts w:ascii="Century Gothic" w:eastAsia="Times New Roman" w:hAnsi="Century Gothic" w:cs="Times New Roman"/>
-                <w:color w:val="000000"/>
-                <w:sz w:val="18"/>
-                <w:szCs w:val="18"/>
-              </w:rPr>
-              <w:t>.</w:t>
-            </w:r>
-            <w:r>
-              <w:rPr>
-                <w:rFonts w:ascii="Century Gothic" w:eastAsia="Times New Roman" w:hAnsi="Century Gothic" w:cs="Times New Roman"/>
-                <w:color w:val="000000"/>
-                <w:sz w:val="18"/>
-                <w:szCs w:val="18"/>
-              </w:rPr>
-              <w:t>)</w:t>
             </w:r>
           </w:p>
         </w:tc>
@@ -3024,7 +3280,7 @@
                 <w:sz w:val="18"/>
                 <w:szCs w:val="18"/>
               </w:rPr>
-              <w:t> </w:t>
+              <w:t xml:space="preserve">We are going to be importing, reading, and parsing data from multiple external files, </w:t>
             </w:r>
             <w:r>
               <w:rPr>
@@ -3033,8 +3289,9 @@
                 <w:sz w:val="18"/>
                 <w:szCs w:val="18"/>
               </w:rPr>
-              <w:t>(Are we using the .JSON or the .CSV</w:t>
-            </w:r>
+              <w:t xml:space="preserve">the books and the </w:t>
+            </w:r>
+            <w:proofErr w:type="gramStart"/>
             <w:r>
               <w:rPr>
                 <w:rFonts w:ascii="Century Gothic" w:eastAsia="Times New Roman" w:hAnsi="Century Gothic" w:cs="Times New Roman"/>
@@ -3042,8 +3299,9 @@
                 <w:sz w:val="18"/>
                 <w:szCs w:val="18"/>
               </w:rPr>
-              <w:t xml:space="preserve"> or both?</w:t>
-            </w:r>
+              <w:t>users</w:t>
+            </w:r>
+            <w:proofErr w:type="gramEnd"/>
             <w:r>
               <w:rPr>
                 <w:rFonts w:ascii="Century Gothic" w:eastAsia="Times New Roman" w:hAnsi="Century Gothic" w:cs="Times New Roman"/>
@@ -3051,7 +3309,36 @@
                 <w:sz w:val="18"/>
                 <w:szCs w:val="18"/>
               </w:rPr>
-              <w:t>)</w:t>
+              <w:t xml:space="preserve"> files</w:t>
+            </w:r>
+            <w:r>
+              <w:rPr>
+                <w:rFonts w:ascii="Century Gothic" w:eastAsia="Times New Roman" w:hAnsi="Century Gothic" w:cs="Times New Roman"/>
+                <w:color w:val="000000"/>
+                <w:sz w:val="18"/>
+                <w:szCs w:val="18"/>
+              </w:rPr>
+              <w:t xml:space="preserve">, using the .CSV format. This will require the use of the </w:t>
+            </w:r>
+            <w:proofErr w:type="spellStart"/>
+            <w:r>
+              <w:rPr>
+                <w:rFonts w:ascii="Century Gothic" w:eastAsia="Times New Roman" w:hAnsi="Century Gothic" w:cs="Times New Roman"/>
+                <w:color w:val="000000"/>
+                <w:sz w:val="18"/>
+                <w:szCs w:val="18"/>
+              </w:rPr>
+              <w:t>RapidCSV</w:t>
+            </w:r>
+            <w:proofErr w:type="spellEnd"/>
+            <w:r>
+              <w:rPr>
+                <w:rFonts w:ascii="Century Gothic" w:eastAsia="Times New Roman" w:hAnsi="Century Gothic" w:cs="Times New Roman"/>
+                <w:color w:val="000000"/>
+                <w:sz w:val="18"/>
+                <w:szCs w:val="18"/>
+              </w:rPr>
+              <w:t xml:space="preserve"> library.</w:t>
             </w:r>
           </w:p>
         </w:tc>
@@ -3130,155 +3417,7 @@
                 <w:sz w:val="18"/>
                 <w:szCs w:val="18"/>
               </w:rPr>
-              <w:t> </w:t>
-            </w:r>
-            <w:r>
-              <w:rPr>
-                <w:rFonts w:ascii="Century Gothic" w:eastAsia="Times New Roman" w:hAnsi="Century Gothic" w:cs="Times New Roman"/>
-                <w:color w:val="000000"/>
-                <w:sz w:val="18"/>
-                <w:szCs w:val="18"/>
-              </w:rPr>
-              <w:t xml:space="preserve">(How do I know that the user wants to import this file? Are we going to do right away on </w:t>
-            </w:r>
-            <w:proofErr w:type="gramStart"/>
-            <w:r>
-              <w:rPr>
-                <w:rFonts w:ascii="Century Gothic" w:eastAsia="Times New Roman" w:hAnsi="Century Gothic" w:cs="Times New Roman"/>
-                <w:color w:val="000000"/>
-                <w:sz w:val="18"/>
-                <w:szCs w:val="18"/>
-              </w:rPr>
-              <w:t>load, or</w:t>
-            </w:r>
-            <w:proofErr w:type="gramEnd"/>
-            <w:r>
-              <w:rPr>
-                <w:rFonts w:ascii="Century Gothic" w:eastAsia="Times New Roman" w:hAnsi="Century Gothic" w:cs="Times New Roman"/>
-                <w:color w:val="000000"/>
-                <w:sz w:val="18"/>
-                <w:szCs w:val="18"/>
-              </w:rPr>
-              <w:t xml:space="preserve"> are we going to </w:t>
-            </w:r>
-            <w:r>
-              <w:rPr>
-                <w:rFonts w:ascii="Century Gothic" w:eastAsia="Times New Roman" w:hAnsi="Century Gothic" w:cs="Times New Roman"/>
-                <w:color w:val="000000"/>
-                <w:sz w:val="18"/>
-                <w:szCs w:val="18"/>
-              </w:rPr>
-              <w:t xml:space="preserve">wait for the user </w:t>
-            </w:r>
-            <w:r>
-              <w:rPr>
-                <w:rFonts w:ascii="Century Gothic" w:eastAsia="Times New Roman" w:hAnsi="Century Gothic" w:cs="Times New Roman"/>
-                <w:color w:val="000000"/>
-                <w:sz w:val="18"/>
-                <w:szCs w:val="18"/>
-              </w:rPr>
-              <w:t xml:space="preserve">to say. “Import the file? Yes or </w:t>
-            </w:r>
-            <w:proofErr w:type="gramStart"/>
-            <w:r>
-              <w:rPr>
-                <w:rFonts w:ascii="Century Gothic" w:eastAsia="Times New Roman" w:hAnsi="Century Gothic" w:cs="Times New Roman"/>
-                <w:color w:val="000000"/>
-                <w:sz w:val="18"/>
-                <w:szCs w:val="18"/>
-              </w:rPr>
-              <w:t>No</w:t>
-            </w:r>
-            <w:proofErr w:type="gramEnd"/>
-            <w:r>
-              <w:rPr>
-                <w:rFonts w:ascii="Century Gothic" w:eastAsia="Times New Roman" w:hAnsi="Century Gothic" w:cs="Times New Roman"/>
-                <w:color w:val="000000"/>
-                <w:sz w:val="18"/>
-                <w:szCs w:val="18"/>
-              </w:rPr>
-              <w:t xml:space="preserve">?” Or </w:t>
-            </w:r>
-            <w:r>
-              <w:rPr>
-                <w:rFonts w:ascii="Century Gothic" w:eastAsia="Times New Roman" w:hAnsi="Century Gothic" w:cs="Times New Roman"/>
-                <w:color w:val="000000"/>
-                <w:sz w:val="18"/>
-                <w:szCs w:val="18"/>
-              </w:rPr>
-              <w:t>are we going to do it automatically? As in either after</w:t>
-            </w:r>
-            <w:r>
-              <w:rPr>
-                <w:rFonts w:ascii="Century Gothic" w:eastAsia="Times New Roman" w:hAnsi="Century Gothic" w:cs="Times New Roman"/>
-                <w:color w:val="000000"/>
-                <w:sz w:val="18"/>
-                <w:szCs w:val="18"/>
-              </w:rPr>
-              <w:t xml:space="preserve"> the log in process is complete</w:t>
-            </w:r>
-            <w:r>
-              <w:rPr>
-                <w:rFonts w:ascii="Century Gothic" w:eastAsia="Times New Roman" w:hAnsi="Century Gothic" w:cs="Times New Roman"/>
-                <w:color w:val="000000"/>
-                <w:sz w:val="18"/>
-                <w:szCs w:val="18"/>
-              </w:rPr>
-              <w:t xml:space="preserve"> the program will automatically import the file to be ready, or are we going to do it</w:t>
-            </w:r>
-            <w:r>
-              <w:rPr>
-                <w:rFonts w:ascii="Century Gothic" w:eastAsia="Times New Roman" w:hAnsi="Century Gothic" w:cs="Times New Roman"/>
-                <w:color w:val="000000"/>
-                <w:sz w:val="18"/>
-                <w:szCs w:val="18"/>
-              </w:rPr>
-              <w:t xml:space="preserve"> after they have entered in </w:t>
-            </w:r>
-            <w:r>
-              <w:rPr>
-                <w:rFonts w:ascii="Century Gothic" w:eastAsia="Times New Roman" w:hAnsi="Century Gothic" w:cs="Times New Roman"/>
-                <w:color w:val="000000"/>
-                <w:sz w:val="18"/>
-                <w:szCs w:val="18"/>
-              </w:rPr>
-              <w:t>their input into the search query</w:t>
-            </w:r>
-            <w:r>
-              <w:rPr>
-                <w:rFonts w:ascii="Century Gothic" w:eastAsia="Times New Roman" w:hAnsi="Century Gothic" w:cs="Times New Roman"/>
-                <w:color w:val="000000"/>
-                <w:sz w:val="18"/>
-                <w:szCs w:val="18"/>
-              </w:rPr>
-              <w:t>, if either of these then probably the later. Or will we possibly give the user the option of loading in either file, or even both files, to give them the optio</w:t>
-            </w:r>
-            <w:r>
-              <w:rPr>
-                <w:rFonts w:ascii="Century Gothic" w:eastAsia="Times New Roman" w:hAnsi="Century Gothic" w:cs="Times New Roman"/>
-                <w:color w:val="000000"/>
-                <w:sz w:val="18"/>
-                <w:szCs w:val="18"/>
-              </w:rPr>
-              <w:t>n of which to search through</w:t>
-            </w:r>
-            <w:r>
-              <w:rPr>
-                <w:rFonts w:ascii="Century Gothic" w:eastAsia="Times New Roman" w:hAnsi="Century Gothic" w:cs="Times New Roman"/>
-                <w:color w:val="000000"/>
-                <w:sz w:val="18"/>
-                <w:szCs w:val="18"/>
-              </w:rPr>
-              <w:t>, though this would definitely be more of a bonus if we could do that this week.</w:t>
-            </w:r>
-            <w:r>
-              <w:rPr>
-                <w:rFonts w:ascii="Century Gothic" w:eastAsia="Times New Roman" w:hAnsi="Century Gothic" w:cs="Times New Roman"/>
-                <w:color w:val="000000"/>
-                <w:sz w:val="18"/>
-                <w:szCs w:val="18"/>
-              </w:rPr>
-              <w:t>)</w:t>
+              <w:t>Once the user gives their input, the program will then open and load the file from the directory, read and parse the file for the relevant data and saving any matches that it finds, and then closing and returning the results of the file parse from those matches.</w:t>
             </w:r>
           </w:p>
         </w:tc>
@@ -3613,72 +3752,7 @@
                 <w:sz w:val="18"/>
                 <w:szCs w:val="18"/>
               </w:rPr>
-              <w:t xml:space="preserve">(Currently, the </w:t>
-            </w:r>
-            <w:proofErr w:type="spellStart"/>
-            <w:r>
-              <w:rPr>
-                <w:rFonts w:ascii="Century Gothic" w:eastAsia="Times New Roman" w:hAnsi="Century Gothic" w:cs="Times New Roman"/>
-                <w:color w:val="000000"/>
-                <w:sz w:val="18"/>
-                <w:szCs w:val="18"/>
-              </w:rPr>
-              <w:t>books.json</w:t>
-            </w:r>
-            <w:proofErr w:type="spellEnd"/>
-            <w:r>
-              <w:rPr>
-                <w:rFonts w:ascii="Century Gothic" w:eastAsia="Times New Roman" w:hAnsi="Century Gothic" w:cs="Times New Roman"/>
-                <w:color w:val="000000"/>
-                <w:sz w:val="18"/>
-                <w:szCs w:val="18"/>
-              </w:rPr>
-              <w:t xml:space="preserve"> and books.csv </w:t>
-            </w:r>
-            <w:r>
-              <w:rPr>
-                <w:rFonts w:ascii="Century Gothic" w:eastAsia="Times New Roman" w:hAnsi="Century Gothic" w:cs="Times New Roman"/>
-                <w:color w:val="000000"/>
-                <w:sz w:val="18"/>
-                <w:szCs w:val="18"/>
-              </w:rPr>
-              <w:t>only tell us and the users “What books do we currently carry,” and not “What books do we currently have in stock.”</w:t>
-            </w:r>
-            <w:r>
-              <w:rPr>
-                <w:rFonts w:ascii="Century Gothic" w:eastAsia="Times New Roman" w:hAnsi="Century Gothic" w:cs="Times New Roman"/>
-                <w:color w:val="000000"/>
-                <w:sz w:val="18"/>
-                <w:szCs w:val="18"/>
-              </w:rPr>
-              <w:t xml:space="preserve"> Implementing this change might, and probably will, be something</w:t>
-            </w:r>
-            <w:r>
-              <w:rPr>
-                <w:rFonts w:ascii="Century Gothic" w:eastAsia="Times New Roman" w:hAnsi="Century Gothic" w:cs="Times New Roman"/>
-                <w:color w:val="000000"/>
-                <w:sz w:val="18"/>
-                <w:szCs w:val="18"/>
-              </w:rPr>
-              <w:t xml:space="preserve"> that will be required to change later down the line. This isn’t something you need</w:t>
-            </w:r>
-            <w:r>
-              <w:rPr>
-                <w:rFonts w:ascii="Century Gothic" w:eastAsia="Times New Roman" w:hAnsi="Century Gothic" w:cs="Times New Roman"/>
-                <w:color w:val="000000"/>
-                <w:sz w:val="18"/>
-                <w:szCs w:val="18"/>
-              </w:rPr>
-              <w:t xml:space="preserve"> to work on making this week, but it is something worth considering while you try to design this.</w:t>
-            </w:r>
-            <w:r>
-              <w:rPr>
-                <w:rFonts w:ascii="Century Gothic" w:eastAsia="Times New Roman" w:hAnsi="Century Gothic" w:cs="Times New Roman"/>
-                <w:color w:val="000000"/>
-                <w:sz w:val="18"/>
-                <w:szCs w:val="18"/>
-              </w:rPr>
-              <w:t>)</w:t>
+              <w:t>Given an input of “book title” from the user, the back end will search through the books.CSV file to find any books that contain the word(s) listed in its “Book-Title” column. It will save all that book’s information into an array/vector until either it goes through the entire books.CSV file or until it saves the maximum number of books that can be shown and listed in our display.</w:t>
             </w:r>
           </w:p>
         </w:tc>
@@ -3757,7 +3831,7 @@
                 <w:sz w:val="18"/>
                 <w:szCs w:val="18"/>
               </w:rPr>
-              <w:t> </w:t>
+              <w:t>The user will be prompted to enter in a book title to search. Once they enter in that input, they will be notified that the program is loading its results and to please wait patiently. Once the results are loaded, all of the retrieved information will be displayed to the user. If there is any more predicted results, then the user will be asked if the would like to try to load those additional results. If they say yes to this then the program will repeat this process. Otherwise if they no or if there is no expected additional results the program will move on to asking if the user would like to search again for another book title or to exit the program. If they answer yes then it repeats the above functionality, otherwise the program exits.</w:t>
             </w:r>
           </w:p>
         </w:tc>
@@ -3844,6 +3918,15 @@
               </w:rPr>
               <w:t> </w:t>
             </w:r>
+            <w:r>
+              <w:rPr>
+                <w:rFonts w:ascii="Century Gothic" w:eastAsia="Times New Roman" w:hAnsi="Century Gothic" w:cs="Times New Roman"/>
+                <w:color w:val="000000"/>
+                <w:sz w:val="18"/>
+                <w:szCs w:val="18"/>
+              </w:rPr>
+              <w:t>Once the back-end is done parsing the books.CSV file and returns is matching results, then take each of the returned book objects’ information and display it for the user to read. Then if we got our maximum number of books returned from the back-end, default value is 50, then prompt the user for if they would like to try to load any additional possible matches. If they say yes then do so, otherwise ask if they wish to search again. If yes then do so, otherwise exit program.</w:t>
+            </w:r>
           </w:p>
         </w:tc>
       </w:tr>
@@ -4092,7 +4175,7 @@
         <w:rPr>
           <w:rFonts w:ascii="Century Gothic" w:hAnsi="Century Gothic"/>
         </w:rPr>
-        <w:t xml:space="preserve">(The user will need to have either the </w:t>
+        <w:t xml:space="preserve">The user will need to have the </w:t>
       </w:r>
       <w:proofErr w:type="spellStart"/>
       <w:r>
@@ -4106,21 +4189,25 @@
         <w:rPr>
           <w:rFonts w:ascii="Century Gothic" w:hAnsi="Century Gothic"/>
         </w:rPr>
-        <w:t xml:space="preserve"> or </w:t>
-      </w:r>
-      <w:proofErr w:type="spellStart"/>
-      <w:r>
-        <w:rPr>
-          <w:rFonts w:ascii="Century Gothic" w:hAnsi="Century Gothic"/>
-        </w:rPr>
-        <w:t>JsonCPP</w:t>
-      </w:r>
-      <w:proofErr w:type="spellEnd"/>
-      <w:r>
-        <w:rPr>
-          <w:rFonts w:ascii="Century Gothic" w:hAnsi="Century Gothic"/>
-        </w:rPr>
-        <w:t xml:space="preserve"> libraries installed onto their machines, depending on which one we use.)</w:t>
+        <w:t xml:space="preserve"> librar</w:t>
+      </w:r>
+      <w:r>
+        <w:rPr>
+          <w:rFonts w:ascii="Century Gothic" w:hAnsi="Century Gothic"/>
+        </w:rPr>
+        <w:t>y</w:t>
+      </w:r>
+      <w:r>
+        <w:rPr>
+          <w:rFonts w:ascii="Century Gothic" w:hAnsi="Century Gothic"/>
+        </w:rPr>
+        <w:t xml:space="preserve"> installed onto their machine</w:t>
+      </w:r>
+      <w:r>
+        <w:rPr>
+          <w:rFonts w:ascii="Century Gothic" w:hAnsi="Century Gothic"/>
+        </w:rPr>
+        <w:t>(s).</w:t>
       </w:r>
     </w:p>
     <w:p>
@@ -4630,6 +4717,198 @@
           <w:rFonts w:ascii="Century Gothic" w:hAnsi="Century Gothic"/>
         </w:rPr>
       </w:pPr>
+      <w:r>
+        <w:rPr>
+          <w:rFonts w:ascii="Century Gothic" w:hAnsi="Century Gothic"/>
+        </w:rPr>
+        <w:t>Group4AssignmentDocumentationWeek3.docx (This file)</w:t>
+      </w:r>
+    </w:p>
+    <w:p>
+      <w:pPr>
+        <w:pStyle w:val="Standard"/>
+        <w:rPr>
+          <w:rFonts w:ascii="Century Gothic" w:hAnsi="Century Gothic"/>
+        </w:rPr>
+      </w:pPr>
+      <w:r>
+        <w:rPr>
+          <w:rFonts w:ascii="Century Gothic" w:hAnsi="Century Gothic"/>
+        </w:rPr>
+        <w:t>users.csv</w:t>
+      </w:r>
+    </w:p>
+    <w:p>
+      <w:pPr>
+        <w:pStyle w:val="Standard"/>
+        <w:rPr>
+          <w:rFonts w:ascii="Century Gothic" w:hAnsi="Century Gothic"/>
+        </w:rPr>
+      </w:pPr>
+      <w:r>
+        <w:rPr>
+          <w:rFonts w:ascii="Century Gothic" w:hAnsi="Century Gothic"/>
+        </w:rPr>
+        <w:t>CPP2Group4Assignment2BookstoreInventory (Folder)</w:t>
+      </w:r>
+    </w:p>
+    <w:p>
+      <w:pPr>
+        <w:pStyle w:val="Standard"/>
+        <w:numPr>
+          <w:ilvl w:val="0"/>
+          <w:numId w:val="16"/>
+        </w:numPr>
+        <w:rPr>
+          <w:rFonts w:ascii="Century Gothic" w:hAnsi="Century Gothic"/>
+        </w:rPr>
+      </w:pPr>
+      <w:r>
+        <w:rPr>
+          <w:rFonts w:ascii="Century Gothic" w:hAnsi="Century Gothic"/>
+        </w:rPr>
+        <w:t>include (Folder)</w:t>
+      </w:r>
+    </w:p>
+    <w:p>
+      <w:pPr>
+        <w:pStyle w:val="Standard"/>
+        <w:numPr>
+          <w:ilvl w:val="1"/>
+          <w:numId w:val="16"/>
+        </w:numPr>
+        <w:rPr>
+          <w:rFonts w:ascii="Century Gothic" w:hAnsi="Century Gothic"/>
+        </w:rPr>
+      </w:pPr>
+      <w:proofErr w:type="spellStart"/>
+      <w:r>
+        <w:rPr>
+          <w:rFonts w:ascii="Century Gothic" w:hAnsi="Century Gothic"/>
+        </w:rPr>
+        <w:t>rapidcsv.h</w:t>
+      </w:r>
+      <w:proofErr w:type="spellEnd"/>
+    </w:p>
+    <w:p>
+      <w:pPr>
+        <w:pStyle w:val="Standard"/>
+        <w:numPr>
+          <w:ilvl w:val="0"/>
+          <w:numId w:val="16"/>
+        </w:numPr>
+        <w:rPr>
+          <w:rFonts w:ascii="Century Gothic" w:hAnsi="Century Gothic"/>
+        </w:rPr>
+      </w:pPr>
+      <w:r>
+        <w:rPr>
+          <w:rFonts w:ascii="Century Gothic" w:hAnsi="Century Gothic"/>
+        </w:rPr>
+        <w:t>BackEnd.cpp</w:t>
+      </w:r>
+    </w:p>
+    <w:p>
+      <w:pPr>
+        <w:pStyle w:val="Standard"/>
+        <w:numPr>
+          <w:ilvl w:val="0"/>
+          <w:numId w:val="16"/>
+        </w:numPr>
+        <w:rPr>
+          <w:rFonts w:ascii="Century Gothic" w:hAnsi="Century Gothic"/>
+        </w:rPr>
+      </w:pPr>
+      <w:proofErr w:type="spellStart"/>
+      <w:r>
+        <w:rPr>
+          <w:rFonts w:ascii="Century Gothic" w:hAnsi="Century Gothic"/>
+        </w:rPr>
+        <w:t>BackEnd.h</w:t>
+      </w:r>
+      <w:proofErr w:type="spellEnd"/>
+    </w:p>
+    <w:p>
+      <w:pPr>
+        <w:pStyle w:val="Standard"/>
+        <w:numPr>
+          <w:ilvl w:val="0"/>
+          <w:numId w:val="16"/>
+        </w:numPr>
+        <w:rPr>
+          <w:rFonts w:ascii="Century Gothic" w:hAnsi="Century Gothic"/>
+        </w:rPr>
+      </w:pPr>
+      <w:r>
+        <w:rPr>
+          <w:rFonts w:ascii="Century Gothic" w:hAnsi="Century Gothic"/>
+        </w:rPr>
+        <w:t>Book.cpp</w:t>
+      </w:r>
+    </w:p>
+    <w:p>
+      <w:pPr>
+        <w:pStyle w:val="Standard"/>
+        <w:numPr>
+          <w:ilvl w:val="0"/>
+          <w:numId w:val="16"/>
+        </w:numPr>
+        <w:rPr>
+          <w:rFonts w:ascii="Century Gothic" w:hAnsi="Century Gothic"/>
+        </w:rPr>
+      </w:pPr>
+      <w:proofErr w:type="spellStart"/>
+      <w:r>
+        <w:rPr>
+          <w:rFonts w:ascii="Century Gothic" w:hAnsi="Century Gothic"/>
+        </w:rPr>
+        <w:t>Book.h</w:t>
+      </w:r>
+      <w:proofErr w:type="spellEnd"/>
+    </w:p>
+    <w:p>
+      <w:pPr>
+        <w:pStyle w:val="Standard"/>
+        <w:numPr>
+          <w:ilvl w:val="0"/>
+          <w:numId w:val="16"/>
+        </w:numPr>
+        <w:rPr>
+          <w:rFonts w:ascii="Century Gothic" w:hAnsi="Century Gothic"/>
+        </w:rPr>
+      </w:pPr>
+      <w:r>
+        <w:rPr>
+          <w:rFonts w:ascii="Century Gothic" w:hAnsi="Century Gothic"/>
+        </w:rPr>
+        <w:t>CPP2Group4Assignment2BookstoreInventory</w:t>
+      </w:r>
+      <w:r>
+        <w:rPr>
+          <w:rFonts w:ascii="Century Gothic" w:hAnsi="Century Gothic"/>
+        </w:rPr>
+        <w:t>.cpp</w:t>
+      </w:r>
+    </w:p>
+    <w:p>
+      <w:pPr>
+        <w:pStyle w:val="Standard"/>
+        <w:numPr>
+          <w:ilvl w:val="0"/>
+          <w:numId w:val="16"/>
+        </w:numPr>
+        <w:rPr>
+          <w:rFonts w:ascii="Century Gothic" w:hAnsi="Century Gothic"/>
+        </w:rPr>
+      </w:pPr>
+      <w:proofErr w:type="spellStart"/>
+      <w:r>
+        <w:rPr>
+          <w:rFonts w:ascii="Century Gothic" w:hAnsi="Century Gothic"/>
+        </w:rPr>
+        <w:t>rapidcsv.h</w:t>
+      </w:r>
+      <w:proofErr w:type="spellEnd"/>
     </w:p>
     <w:p>
       <w:pPr>
@@ -5228,7 +5507,16 @@
                 <w:sz w:val="18"/>
                 <w:szCs w:val="18"/>
               </w:rPr>
-              <w:t xml:space="preserve">() to replace the </w:t>
+              <w:t>()</w:t>
+            </w:r>
+            <w:r>
+              <w:rPr>
+                <w:rFonts w:ascii="Century Gothic" w:hAnsi="Century Gothic"/>
+                <w:color w:val="000000"/>
+                <w:sz w:val="18"/>
+                <w:szCs w:val="18"/>
+              </w:rPr>
+              <w:t xml:space="preserve"> or </w:t>
             </w:r>
             <w:proofErr w:type="spellStart"/>
             <w:r>
@@ -5238,6 +5526,26 @@
                 <w:sz w:val="18"/>
                 <w:szCs w:val="18"/>
               </w:rPr>
+              <w:t>getLine</w:t>
+            </w:r>
+            <w:proofErr w:type="spellEnd"/>
+            <w:r>
+              <w:rPr>
+                <w:rFonts w:ascii="Century Gothic" w:hAnsi="Century Gothic"/>
+                <w:color w:val="000000"/>
+                <w:sz w:val="18"/>
+                <w:szCs w:val="18"/>
+              </w:rPr>
+              <w:t>(</w:t>
+            </w:r>
+            <w:proofErr w:type="spellStart"/>
+            <w:r>
+              <w:rPr>
+                <w:rFonts w:ascii="Century Gothic" w:hAnsi="Century Gothic"/>
+                <w:color w:val="000000"/>
+                <w:sz w:val="18"/>
+                <w:szCs w:val="18"/>
+              </w:rPr>
               <w:t>cin</w:t>
             </w:r>
             <w:proofErr w:type="spellEnd"/>
@@ -5248,8 +5556,193 @@
                 <w:sz w:val="18"/>
                 <w:szCs w:val="18"/>
               </w:rPr>
+              <w:t>, input)</w:t>
+            </w:r>
+            <w:r>
+              <w:rPr>
+                <w:rFonts w:ascii="Century Gothic" w:hAnsi="Century Gothic"/>
+                <w:color w:val="000000"/>
+                <w:sz w:val="18"/>
+                <w:szCs w:val="18"/>
+              </w:rPr>
+              <w:t xml:space="preserve"> to replace the </w:t>
+            </w:r>
+            <w:proofErr w:type="spellStart"/>
+            <w:r>
+              <w:rPr>
+                <w:rFonts w:ascii="Century Gothic" w:hAnsi="Century Gothic"/>
+                <w:color w:val="000000"/>
+                <w:sz w:val="18"/>
+                <w:szCs w:val="18"/>
+              </w:rPr>
+              <w:t>cin</w:t>
+            </w:r>
+            <w:proofErr w:type="spellEnd"/>
+            <w:r>
+              <w:rPr>
+                <w:rFonts w:ascii="Century Gothic" w:hAnsi="Century Gothic"/>
+                <w:color w:val="000000"/>
+                <w:sz w:val="18"/>
+                <w:szCs w:val="18"/>
+              </w:rPr>
               <w:t xml:space="preserve"> &lt;&lt; </w:t>
             </w:r>
+            <w:r>
+              <w:rPr>
+                <w:rFonts w:ascii="Century Gothic" w:hAnsi="Century Gothic"/>
+                <w:color w:val="000000"/>
+                <w:sz w:val="18"/>
+                <w:szCs w:val="18"/>
+              </w:rPr>
+              <w:t>input</w:t>
+            </w:r>
+            <w:r>
+              <w:rPr>
+                <w:rFonts w:ascii="Century Gothic" w:hAnsi="Century Gothic"/>
+                <w:color w:val="000000"/>
+                <w:sz w:val="18"/>
+                <w:szCs w:val="18"/>
+              </w:rPr>
+              <w:t>;</w:t>
+            </w:r>
+            <w:r>
+              <w:rPr>
+                <w:rFonts w:ascii="Century Gothic" w:hAnsi="Century Gothic"/>
+                <w:color w:val="000000"/>
+                <w:sz w:val="18"/>
+                <w:szCs w:val="18"/>
+              </w:rPr>
+              <w:t xml:space="preserve"> lines</w:t>
+            </w:r>
+            <w:r>
+              <w:rPr>
+                <w:rFonts w:ascii="Century Gothic" w:hAnsi="Century Gothic"/>
+                <w:color w:val="000000"/>
+                <w:sz w:val="18"/>
+                <w:szCs w:val="18"/>
+              </w:rPr>
+              <w:t>.</w:t>
+            </w:r>
+          </w:p>
+        </w:tc>
+        <w:tc>
+          <w:tcPr>
+            <w:tcW w:w="2513" w:type="dxa"/>
+            <w:tcBorders>
+              <w:top w:val="single" w:sz="4" w:space="0" w:color="A6A6A6"/>
+              <w:left w:val="single" w:sz="4" w:space="0" w:color="A6A6A6"/>
+              <w:bottom w:val="single" w:sz="4" w:space="0" w:color="A6A6A6"/>
+              <w:right w:val="single" w:sz="4" w:space="0" w:color="A6A6A6"/>
+            </w:tcBorders>
+            <w:tcMar>
+              <w:top w:w="0" w:type="dxa"/>
+              <w:left w:w="108" w:type="dxa"/>
+              <w:bottom w:w="0" w:type="dxa"/>
+              <w:right w:w="108" w:type="dxa"/>
+            </w:tcMar>
+            <w:vAlign w:val="center"/>
+          </w:tcPr>
+          <w:p>
+            <w:pPr>
+              <w:pStyle w:val="TableText"/>
+              <w:rPr>
+                <w:rFonts w:ascii="Century Gothic" w:hAnsi="Century Gothic"/>
+                <w:color w:val="000000"/>
+                <w:sz w:val="18"/>
+                <w:szCs w:val="18"/>
+              </w:rPr>
+            </w:pPr>
+            <w:r>
+              <w:rPr>
+                <w:rFonts w:ascii="Century Gothic" w:hAnsi="Century Gothic"/>
+                <w:color w:val="000000"/>
+                <w:sz w:val="18"/>
+                <w:szCs w:val="18"/>
+              </w:rPr>
+              <w:t>The currently next UX/UI Programmer (Jacob W.)</w:t>
+            </w:r>
+          </w:p>
+        </w:tc>
+      </w:tr>
+      <w:tr>
+        <w:trPr>
+          <w:cantSplit/>
+          <w:trHeight w:val="503"/>
+        </w:trPr>
+        <w:tc>
+          <w:tcPr>
+            <w:tcW w:w="1257" w:type="dxa"/>
+            <w:tcBorders>
+              <w:top w:val="single" w:sz="4" w:space="0" w:color="A6A6A6"/>
+              <w:left w:val="single" w:sz="4" w:space="0" w:color="A6A6A6"/>
+              <w:bottom w:val="single" w:sz="4" w:space="0" w:color="A6A6A6"/>
+              <w:right w:val="single" w:sz="4" w:space="0" w:color="A6A6A6"/>
+            </w:tcBorders>
+            <w:tcMar>
+              <w:top w:w="0" w:type="dxa"/>
+              <w:left w:w="108" w:type="dxa"/>
+              <w:bottom w:w="0" w:type="dxa"/>
+              <w:right w:w="108" w:type="dxa"/>
+            </w:tcMar>
+            <w:vAlign w:val="center"/>
+          </w:tcPr>
+          <w:p>
+            <w:pPr>
+              <w:pStyle w:val="TableText"/>
+              <w:rPr>
+                <w:rFonts w:ascii="Century Gothic" w:hAnsi="Century Gothic"/>
+                <w:color w:val="000000"/>
+                <w:sz w:val="18"/>
+                <w:szCs w:val="18"/>
+              </w:rPr>
+            </w:pPr>
+            <w:r>
+              <w:rPr>
+                <w:rFonts w:ascii="Century Gothic" w:hAnsi="Century Gothic"/>
+                <w:color w:val="000000"/>
+                <w:sz w:val="18"/>
+                <w:szCs w:val="18"/>
+              </w:rPr>
+              <w:t>1</w:t>
+            </w:r>
+          </w:p>
+        </w:tc>
+        <w:tc>
+          <w:tcPr>
+            <w:tcW w:w="6922" w:type="dxa"/>
+            <w:tcBorders>
+              <w:top w:val="single" w:sz="4" w:space="0" w:color="A6A6A6"/>
+              <w:left w:val="single" w:sz="4" w:space="0" w:color="A6A6A6"/>
+              <w:bottom w:val="single" w:sz="4" w:space="0" w:color="A6A6A6"/>
+              <w:right w:val="single" w:sz="4" w:space="0" w:color="A6A6A6"/>
+            </w:tcBorders>
+            <w:tcMar>
+              <w:top w:w="0" w:type="dxa"/>
+              <w:left w:w="108" w:type="dxa"/>
+              <w:bottom w:w="0" w:type="dxa"/>
+              <w:right w:w="108" w:type="dxa"/>
+            </w:tcMar>
+            <w:vAlign w:val="center"/>
+          </w:tcPr>
+          <w:p>
+            <w:pPr>
+              <w:pStyle w:val="TableText"/>
+              <w:rPr>
+                <w:rFonts w:ascii="Century Gothic" w:hAnsi="Century Gothic"/>
+                <w:color w:val="000000"/>
+                <w:sz w:val="18"/>
+                <w:szCs w:val="18"/>
+              </w:rPr>
+            </w:pPr>
+            <w:r>
+              <w:rPr>
+                <w:rFonts w:ascii="Century Gothic" w:hAnsi="Century Gothic"/>
+                <w:color w:val="000000"/>
+                <w:sz w:val="18"/>
+                <w:szCs w:val="18"/>
+              </w:rPr>
+              <w:t xml:space="preserve">Whenever the user inputs 2 or more words when we use the line </w:t>
+            </w:r>
             <w:proofErr w:type="spellStart"/>
             <w:r>
               <w:rPr>
@@ -5258,7 +5751,7 @@
                 <w:sz w:val="18"/>
                 <w:szCs w:val="18"/>
               </w:rPr>
-              <w:t>endl</w:t>
+              <w:t>cin</w:t>
             </w:r>
             <w:proofErr w:type="spellEnd"/>
             <w:r>
@@ -5268,7 +5761,126 @@
                 <w:sz w:val="18"/>
                 <w:szCs w:val="18"/>
               </w:rPr>
-              <w:t>;.</w:t>
+              <w:t xml:space="preserve"> &lt;&lt; input; in our code, the next time we call </w:t>
+            </w:r>
+            <w:proofErr w:type="spellStart"/>
+            <w:r>
+              <w:rPr>
+                <w:rFonts w:ascii="Century Gothic" w:hAnsi="Century Gothic"/>
+                <w:color w:val="000000"/>
+                <w:sz w:val="18"/>
+                <w:szCs w:val="18"/>
+              </w:rPr>
+              <w:t>cin</w:t>
+            </w:r>
+            <w:proofErr w:type="spellEnd"/>
+            <w:r>
+              <w:rPr>
+                <w:rFonts w:ascii="Century Gothic" w:hAnsi="Century Gothic"/>
+                <w:color w:val="000000"/>
+                <w:sz w:val="18"/>
+                <w:szCs w:val="18"/>
+              </w:rPr>
+              <w:t xml:space="preserve"> &lt;&lt; input; It takes in the 2</w:t>
+            </w:r>
+            <w:r>
+              <w:rPr>
+                <w:rFonts w:ascii="Century Gothic" w:hAnsi="Century Gothic"/>
+                <w:color w:val="000000"/>
+                <w:sz w:val="18"/>
+                <w:szCs w:val="18"/>
+                <w:vertAlign w:val="superscript"/>
+              </w:rPr>
+              <w:t>nd</w:t>
+            </w:r>
+            <w:r>
+              <w:rPr>
+                <w:rFonts w:ascii="Century Gothic" w:hAnsi="Century Gothic"/>
+                <w:color w:val="000000"/>
+                <w:sz w:val="18"/>
+                <w:szCs w:val="18"/>
+              </w:rPr>
+              <w:t xml:space="preserve"> word the user inputted at that time and uses that as the given input, basically causing our program to usually “skip over” our lines of code. Recommended solution involves replacing </w:t>
+            </w:r>
+            <w:proofErr w:type="gramStart"/>
+            <w:r>
+              <w:rPr>
+                <w:rFonts w:ascii="Century Gothic" w:hAnsi="Century Gothic"/>
+                <w:color w:val="000000"/>
+                <w:sz w:val="18"/>
+                <w:szCs w:val="18"/>
+              </w:rPr>
+              <w:t>all of</w:t>
+            </w:r>
+            <w:proofErr w:type="gramEnd"/>
+            <w:r>
+              <w:rPr>
+                <w:rFonts w:ascii="Century Gothic" w:hAnsi="Century Gothic"/>
+                <w:color w:val="000000"/>
+                <w:sz w:val="18"/>
+                <w:szCs w:val="18"/>
+              </w:rPr>
+              <w:t xml:space="preserve"> the </w:t>
+            </w:r>
+            <w:proofErr w:type="spellStart"/>
+            <w:r>
+              <w:rPr>
+                <w:rFonts w:ascii="Century Gothic" w:hAnsi="Century Gothic"/>
+                <w:color w:val="000000"/>
+                <w:sz w:val="18"/>
+                <w:szCs w:val="18"/>
+              </w:rPr>
+              <w:t>cin</w:t>
+            </w:r>
+            <w:proofErr w:type="spellEnd"/>
+            <w:r>
+              <w:rPr>
+                <w:rFonts w:ascii="Century Gothic" w:hAnsi="Century Gothic"/>
+                <w:color w:val="000000"/>
+                <w:sz w:val="18"/>
+                <w:szCs w:val="18"/>
+              </w:rPr>
+              <w:t xml:space="preserve"> &lt;&lt; input; with </w:t>
+            </w:r>
+            <w:proofErr w:type="spellStart"/>
+            <w:r>
+              <w:rPr>
+                <w:rFonts w:ascii="Century Gothic" w:hAnsi="Century Gothic"/>
+                <w:color w:val="000000"/>
+                <w:sz w:val="18"/>
+                <w:szCs w:val="18"/>
+              </w:rPr>
+              <w:t>getLine</w:t>
+            </w:r>
+            <w:proofErr w:type="spellEnd"/>
+            <w:r>
+              <w:rPr>
+                <w:rFonts w:ascii="Century Gothic" w:hAnsi="Century Gothic"/>
+                <w:color w:val="000000"/>
+                <w:sz w:val="18"/>
+                <w:szCs w:val="18"/>
+              </w:rPr>
+              <w:t>(</w:t>
+            </w:r>
+            <w:proofErr w:type="spellStart"/>
+            <w:r>
+              <w:rPr>
+                <w:rFonts w:ascii="Century Gothic" w:hAnsi="Century Gothic"/>
+                <w:color w:val="000000"/>
+                <w:sz w:val="18"/>
+                <w:szCs w:val="18"/>
+              </w:rPr>
+              <w:t>cin</w:t>
+            </w:r>
+            <w:proofErr w:type="spellEnd"/>
+            <w:r>
+              <w:rPr>
+                <w:rFonts w:ascii="Century Gothic" w:hAnsi="Century Gothic"/>
+                <w:color w:val="000000"/>
+                <w:sz w:val="18"/>
+                <w:szCs w:val="18"/>
+              </w:rPr>
+              <w:t>, input).</w:t>
             </w:r>
           </w:p>
         </w:tc>
@@ -6334,99 +6946,6 @@
           </w:p>
         </w:tc>
       </w:tr>
-      <w:tr>
-        <w:trPr>
-          <w:cantSplit/>
-          <w:trHeight w:val="503"/>
-        </w:trPr>
-        <w:tc>
-          <w:tcPr>
-            <w:tcW w:w="1257" w:type="dxa"/>
-            <w:tcBorders>
-              <w:top w:val="single" w:sz="4" w:space="0" w:color="A6A6A6"/>
-              <w:left w:val="single" w:sz="4" w:space="0" w:color="A6A6A6"/>
-              <w:bottom w:val="single" w:sz="4" w:space="0" w:color="A6A6A6"/>
-              <w:right w:val="single" w:sz="4" w:space="0" w:color="A6A6A6"/>
-            </w:tcBorders>
-            <w:tcMar>
-              <w:top w:w="0" w:type="dxa"/>
-              <w:left w:w="108" w:type="dxa"/>
-              <w:bottom w:w="0" w:type="dxa"/>
-              <w:right w:w="108" w:type="dxa"/>
-            </w:tcMar>
-            <w:vAlign w:val="center"/>
-          </w:tcPr>
-          <w:p>
-            <w:pPr>
-              <w:pStyle w:val="TableText"/>
-              <w:rPr>
-                <w:rFonts w:ascii="Century Gothic" w:hAnsi="Century Gothic"/>
-                <w:color w:val="000000"/>
-                <w:sz w:val="18"/>
-                <w:szCs w:val="18"/>
-              </w:rPr>
-            </w:pPr>
-          </w:p>
-        </w:tc>
-        <w:tc>
-          <w:tcPr>
-            <w:tcW w:w="6922" w:type="dxa"/>
-            <w:tcBorders>
-              <w:top w:val="single" w:sz="4" w:space="0" w:color="A6A6A6"/>
-              <w:left w:val="single" w:sz="4" w:space="0" w:color="A6A6A6"/>
-              <w:bottom w:val="single" w:sz="4" w:space="0" w:color="A6A6A6"/>
-              <w:right w:val="single" w:sz="4" w:space="0" w:color="A6A6A6"/>
-            </w:tcBorders>
-            <w:tcMar>
-              <w:top w:w="0" w:type="dxa"/>
-              <w:left w:w="108" w:type="dxa"/>
-              <w:bottom w:w="0" w:type="dxa"/>
-              <w:right w:w="108" w:type="dxa"/>
-            </w:tcMar>
-            <w:vAlign w:val="center"/>
-          </w:tcPr>
-          <w:p>
-            <w:pPr>
-              <w:pStyle w:val="TableText"/>
-              <w:rPr>
-                <w:rFonts w:ascii="Century Gothic" w:hAnsi="Century Gothic"/>
-                <w:color w:val="000000"/>
-                <w:sz w:val="18"/>
-                <w:szCs w:val="18"/>
-              </w:rPr>
-            </w:pPr>
-          </w:p>
-        </w:tc>
-        <w:tc>
-          <w:tcPr>
-            <w:tcW w:w="2513" w:type="dxa"/>
-            <w:tcBorders>
-              <w:top w:val="single" w:sz="4" w:space="0" w:color="A6A6A6"/>
-              <w:left w:val="single" w:sz="4" w:space="0" w:color="A6A6A6"/>
-              <w:bottom w:val="single" w:sz="4" w:space="0" w:color="A6A6A6"/>
-              <w:right w:val="single" w:sz="4" w:space="0" w:color="A6A6A6"/>
-            </w:tcBorders>
-            <w:tcMar>
-              <w:top w:w="0" w:type="dxa"/>
-              <w:left w:w="108" w:type="dxa"/>
-              <w:bottom w:w="0" w:type="dxa"/>
-              <w:right w:w="108" w:type="dxa"/>
-            </w:tcMar>
-            <w:vAlign w:val="center"/>
-          </w:tcPr>
-          <w:p>
-            <w:pPr>
-              <w:pStyle w:val="TableText"/>
-              <w:rPr>
-                <w:rFonts w:ascii="Century Gothic" w:hAnsi="Century Gothic"/>
-                <w:color w:val="000000"/>
-                <w:sz w:val="18"/>
-                <w:szCs w:val="18"/>
-              </w:rPr>
-            </w:pPr>
-          </w:p>
-        </w:tc>
-      </w:tr>
     </w:tbl>
     <w:p>
       <w:pPr>
@@ -6439,7 +6958,7 @@
       </w:pPr>
     </w:p>
     <w:sectPr>
-      <w:footerReference w:type="default" r:id="rId8"/>
+      <w:footerReference w:type="default" r:id="rId10"/>
       <w:pgSz w:w="12240" w:h="15840"/>
       <w:pgMar w:top="720" w:right="720" w:bottom="720" w:left="720" w:header="720" w:footer="360" w:gutter="0"/>
       <w:pgNumType w:start="1"/>
@@ -7490,6 +8009,119 @@
     </w:lvl>
   </w:abstractNum>
   <w:abstractNum w:abstractNumId="9" w15:restartNumberingAfterBreak="0">
+    <w:nsid w:val="4B456CD6"/>
+    <w:multiLevelType w:val="hybridMultilevel"/>
+    <w:tmpl w:val="B31CAF18"/>
+    <w:lvl w:ilvl="0" w:tplc="0409000B">
+      <w:start w:val="1"/>
+      <w:numFmt w:val="bullet"/>
+      <w:lvlText w:val=""/>
+      <w:lvlJc w:val="left"/>
+      <w:pPr>
+        <w:ind w:left="720" w:hanging="360"/>
+      </w:pPr>
+      <w:rPr>
+        <w:rFonts w:ascii="Wingdings" w:hAnsi="Wingdings" w:hint="default"/>
+      </w:rPr>
+    </w:lvl>
+    <w:lvl w:ilvl="1" w:tplc="0409000B">
+      <w:start w:val="1"/>
+      <w:numFmt w:val="bullet"/>
+      <w:lvlText w:val=""/>
+      <w:lvlJc w:val="left"/>
+      <w:pPr>
+        <w:ind w:left="1440" w:hanging="360"/>
+      </w:pPr>
+      <w:rPr>
+        <w:rFonts w:ascii="Wingdings" w:hAnsi="Wingdings" w:hint="default"/>
+      </w:rPr>
+    </w:lvl>
+    <w:lvl w:ilvl="2" w:tplc="04090005" w:tentative="1">
+      <w:start w:val="1"/>
+      <w:numFmt w:val="bullet"/>
+      <w:lvlText w:val=""/>
+      <w:lvlJc w:val="left"/>
+      <w:pPr>
+        <w:ind w:left="2160" w:hanging="360"/>
+      </w:pPr>
+      <w:rPr>
+        <w:rFonts w:ascii="Wingdings" w:hAnsi="Wingdings" w:hint="default"/>
+      </w:rPr>
+    </w:lvl>
+    <w:lvl w:ilvl="3" w:tplc="04090001" w:tentative="1">
+      <w:start w:val="1"/>
+      <w:numFmt w:val="bullet"/>
+      <w:lvlText w:val=""/>
+      <w:lvlJc w:val="left"/>
+      <w:pPr>
+        <w:ind w:left="2880" w:hanging="360"/>
+      </w:pPr>
+      <w:rPr>
+        <w:rFonts w:ascii="Symbol" w:hAnsi="Symbol" w:hint="default"/>
+      </w:rPr>
+    </w:lvl>
+    <w:lvl w:ilvl="4" w:tplc="04090003" w:tentative="1">
+      <w:start w:val="1"/>
+      <w:numFmt w:val="bullet"/>
+      <w:lvlText w:val="o"/>
+      <w:lvlJc w:val="left"/>
+      <w:pPr>
+        <w:ind w:left="3600" w:hanging="360"/>
+      </w:pPr>
+      <w:rPr>
+        <w:rFonts w:ascii="Courier New" w:hAnsi="Courier New" w:cs="Courier New" w:hint="default"/>
+      </w:rPr>
+    </w:lvl>
+    <w:lvl w:ilvl="5" w:tplc="04090005" w:tentative="1">
+      <w:start w:val="1"/>
+      <w:numFmt w:val="bullet"/>
+      <w:lvlText w:val=""/>
+      <w:lvlJc w:val="left"/>
+      <w:pPr>
+        <w:ind w:left="4320" w:hanging="360"/>
+      </w:pPr>
+      <w:rPr>
+        <w:rFonts w:ascii="Wingdings" w:hAnsi="Wingdings" w:hint="default"/>
+      </w:rPr>
+    </w:lvl>
+    <w:lvl w:ilvl="6" w:tplc="04090001" w:tentative="1">
+      <w:start w:val="1"/>
+      <w:numFmt w:val="bullet"/>
+      <w:lvlText w:val=""/>
+      <w:lvlJc w:val="left"/>
+      <w:pPr>
+        <w:ind w:left="5040" w:hanging="360"/>
+      </w:pPr>
+      <w:rPr>
+        <w:rFonts w:ascii="Symbol" w:hAnsi="Symbol" w:hint="default"/>
+      </w:rPr>
+    </w:lvl>
+    <w:lvl w:ilvl="7" w:tplc="04090003" w:tentative="1">
+      <w:start w:val="1"/>
+      <w:numFmt w:val="bullet"/>
+      <w:lvlText w:val="o"/>
+      <w:lvlJc w:val="left"/>
+      <w:pPr>
+        <w:ind w:left="5760" w:hanging="360"/>
+      </w:pPr>
+      <w:rPr>
+        <w:rFonts w:ascii="Courier New" w:hAnsi="Courier New" w:cs="Courier New" w:hint="default"/>
+      </w:rPr>
+    </w:lvl>
+    <w:lvl w:ilvl="8" w:tplc="04090005" w:tentative="1">
+      <w:start w:val="1"/>
+      <w:numFmt w:val="bullet"/>
+      <w:lvlText w:val=""/>
+      <w:lvlJc w:val="left"/>
+      <w:pPr>
+        <w:ind w:left="6480" w:hanging="360"/>
+      </w:pPr>
+      <w:rPr>
+        <w:rFonts w:ascii="Wingdings" w:hAnsi="Wingdings" w:hint="default"/>
+      </w:rPr>
+    </w:lvl>
+  </w:abstractNum>
+  <w:abstractNum w:abstractNumId="10" w15:restartNumberingAfterBreak="0">
     <w:nsid w:val="5E147B36"/>
     <w:multiLevelType w:val="multilevel"/>
     <w:tmpl w:val="4A76F394"/>
@@ -7603,7 +8235,7 @@
       </w:rPr>
     </w:lvl>
   </w:abstractNum>
-  <w:abstractNum w:abstractNumId="10" w15:restartNumberingAfterBreak="0">
+  <w:abstractNum w:abstractNumId="11" w15:restartNumberingAfterBreak="0">
     <w:nsid w:val="640F697A"/>
     <w:multiLevelType w:val="hybridMultilevel"/>
     <w:tmpl w:val="58D0A964"/>
@@ -7716,7 +8348,7 @@
       </w:rPr>
     </w:lvl>
   </w:abstractNum>
-  <w:abstractNum w:abstractNumId="11" w15:restartNumberingAfterBreak="0">
+  <w:abstractNum w:abstractNumId="12" w15:restartNumberingAfterBreak="0">
     <w:nsid w:val="65861E6E"/>
     <w:multiLevelType w:val="multilevel"/>
     <w:tmpl w:val="287C9418"/>
@@ -7830,7 +8462,7 @@
       </w:rPr>
     </w:lvl>
   </w:abstractNum>
-  <w:abstractNum w:abstractNumId="12" w15:restartNumberingAfterBreak="0">
+  <w:abstractNum w:abstractNumId="13" w15:restartNumberingAfterBreak="0">
     <w:nsid w:val="6DA520D3"/>
     <w:multiLevelType w:val="multilevel"/>
     <w:tmpl w:val="C83E8F3C"/>
@@ -7922,7 +8554,7 @@
       </w:pPr>
     </w:lvl>
   </w:abstractNum>
-  <w:abstractNum w:abstractNumId="13" w15:restartNumberingAfterBreak="0">
+  <w:abstractNum w:abstractNumId="14" w15:restartNumberingAfterBreak="0">
     <w:nsid w:val="7178690D"/>
     <w:multiLevelType w:val="multilevel"/>
     <w:tmpl w:val="ACEC67E8"/>
@@ -8036,7 +8668,7 @@
       </w:rPr>
     </w:lvl>
   </w:abstractNum>
-  <w:abstractNum w:abstractNumId="14" w15:restartNumberingAfterBreak="0">
+  <w:abstractNum w:abstractNumId="15" w15:restartNumberingAfterBreak="0">
     <w:nsid w:val="75D002B9"/>
     <w:multiLevelType w:val="multilevel"/>
     <w:tmpl w:val="5B02F728"/>
@@ -8157,22 +8789,22 @@
     <w:abstractNumId w:val="1"/>
   </w:num>
   <w:num w:numId="3" w16cid:durableId="1598824374">
-    <w:abstractNumId w:val="12"/>
+    <w:abstractNumId w:val="13"/>
   </w:num>
   <w:num w:numId="4" w16cid:durableId="1991208331">
     <w:abstractNumId w:val="4"/>
   </w:num>
   <w:num w:numId="5" w16cid:durableId="1088381963">
-    <w:abstractNumId w:val="13"/>
+    <w:abstractNumId w:val="14"/>
   </w:num>
   <w:num w:numId="6" w16cid:durableId="1342471825">
     <w:abstractNumId w:val="7"/>
   </w:num>
   <w:num w:numId="7" w16cid:durableId="458567616">
-    <w:abstractNumId w:val="11"/>
+    <w:abstractNumId w:val="12"/>
   </w:num>
   <w:num w:numId="8" w16cid:durableId="640840494">
-    <w:abstractNumId w:val="14"/>
+    <w:abstractNumId w:val="15"/>
   </w:num>
   <w:num w:numId="9" w16cid:durableId="1715889582">
     <w:abstractNumId w:val="2"/>
@@ -8184,16 +8816,19 @@
     <w:abstractNumId w:val="8"/>
   </w:num>
   <w:num w:numId="12" w16cid:durableId="272789810">
-    <w:abstractNumId w:val="9"/>
+    <w:abstractNumId w:val="10"/>
   </w:num>
   <w:num w:numId="13" w16cid:durableId="466319199">
     <w:abstractNumId w:val="6"/>
   </w:num>
   <w:num w:numId="14" w16cid:durableId="69472175">
-    <w:abstractNumId w:val="10"/>
+    <w:abstractNumId w:val="11"/>
   </w:num>
   <w:num w:numId="15" w16cid:durableId="1042290106">
     <w:abstractNumId w:val="0"/>
+  </w:num>
+  <w:num w:numId="16" w16cid:durableId="840969687">
+    <w:abstractNumId w:val="9"/>
   </w:num>
 </w:numbering>
 </file>
@@ -9590,6 +10225,29 @@
       </w:numPr>
     </w:pPr>
   </w:style>
+  <w:style w:type="character" w:styleId="Hyperlink">
+    <w:name w:val="Hyperlink"/>
+    <w:basedOn w:val="DefaultParagraphFont"/>
+    <w:uiPriority w:val="99"/>
+    <w:unhideWhenUsed/>
+    <w:rsid w:val="003D7287"/>
+    <w:rPr>
+      <w:color w:val="0563C1" w:themeColor="hyperlink"/>
+      <w:u w:val="single"/>
+    </w:rPr>
+  </w:style>
+  <w:style w:type="character" w:styleId="UnresolvedMention">
+    <w:name w:val="Unresolved Mention"/>
+    <w:basedOn w:val="DefaultParagraphFont"/>
+    <w:uiPriority w:val="99"/>
+    <w:semiHidden/>
+    <w:unhideWhenUsed/>
+    <w:rsid w:val="003D7287"/>
+    <w:rPr>
+      <w:color w:val="605E5C"/>
+      <w:shd w:val="clear" w:color="auto" w:fill="E1DFDD"/>
+    </w:rPr>
+  </w:style>
 </w:styles>
 </file>
 

</xml_diff>